<commit_message>
formatted report name : vlsi_final
</commit_message>
<xml_diff>
--- a/vlsifinalreport.docx
+++ b/vlsifinalreport.docx
@@ -638,7 +638,7 @@
       <w:r>
         <w:rPr>
           <w:noProof/>
-          <w:lang w:val="en-CA" w:eastAsia="en-CA"/>
+          <w:lang w:val="en-US"/>
         </w:rPr>
         <w:drawing>
           <wp:inline distT="0" distB="0" distL="0" distR="0">
@@ -686,6 +686,8 @@
           </wp:inline>
         </w:drawing>
       </w:r>
+      <w:bookmarkStart w:id="0" w:name="_GoBack"/>
+      <w:bookmarkEnd w:id="0"/>
     </w:p>
     <w:p>
       <w:pPr>
@@ -1018,7 +1020,7 @@
       <w:r>
         <w:rPr>
           <w:noProof/>
-          <w:lang w:val="en-CA" w:eastAsia="en-CA"/>
+          <w:lang w:val="en-US"/>
         </w:rPr>
         <w:lastRenderedPageBreak/>
         <w:drawing>
@@ -1063,8 +1065,6 @@
           </wp:inline>
         </w:drawing>
       </w:r>
-      <w:bookmarkStart w:id="0" w:name="_GoBack"/>
-      <w:bookmarkEnd w:id="0"/>
     </w:p>
     <w:p>
       <w:pPr>
@@ -1182,11 +1182,15 @@
         <w:fldChar w:fldCharType="separate"/>
       </w:r>
       <w:r>
+        <w:rPr>
+          <w:lang w:val="en-US"/>
+        </w:rPr>
         <w:t xml:space="preserve">Figure </w:t>
       </w:r>
       <w:r>
         <w:rPr>
           <w:noProof/>
+          <w:lang w:val="en-US"/>
         </w:rPr>
         <w:t>12</w:t>
       </w:r>
@@ -1483,19 +1487,7 @@
         <w:rPr>
           <w:lang w:val="en-CA"/>
         </w:rPr>
-        <w:t>Figur</w:t>
-      </w:r>
-      <w:r>
-        <w:rPr>
-          <w:lang w:val="en-CA"/>
-        </w:rPr>
-        <w:t>e</w:t>
-      </w:r>
-      <w:r>
-        <w:rPr>
-          <w:lang w:val="en-CA"/>
-        </w:rPr>
-        <w:t xml:space="preserve"> </w:t>
+        <w:t xml:space="preserve">Figure </w:t>
       </w:r>
       <w:r>
         <w:rPr>
@@ -1658,11 +1650,15 @@
         <w:fldChar w:fldCharType="separate"/>
       </w:r>
       <w:r>
+        <w:rPr>
+          <w:lang w:val="en-US"/>
+        </w:rPr>
         <w:t xml:space="preserve">Figure </w:t>
       </w:r>
       <w:r>
         <w:rPr>
           <w:noProof/>
+          <w:lang w:val="en-US"/>
         </w:rPr>
         <w:t>10</w:t>
       </w:r>
@@ -1770,27 +1766,1230 @@
         <w:rPr>
           <w:lang w:val="en-CA"/>
         </w:rPr>
-        <w:t>s is defined as follows</w:t>
-      </w:r>
-      <w:r>
-        <w:rPr>
-          <w:lang w:val="en-CA"/>
-        </w:rPr>
-        <w:t>:</w:t>
+        <w:t xml:space="preserve">s is defined on </w:t>
+      </w:r>
+      <w:r>
+        <w:rPr>
+          <w:lang w:val="en-CA"/>
+        </w:rPr>
+        <w:fldChar w:fldCharType="begin"/>
+      </w:r>
+      <w:r>
+        <w:rPr>
+          <w:lang w:val="en-CA"/>
+        </w:rPr>
+        <w:instrText xml:space="preserve"> REF _Ref374455104 \h </w:instrText>
+      </w:r>
+      <w:r>
+        <w:rPr>
+          <w:lang w:val="en-CA"/>
+        </w:rPr>
+      </w:r>
+      <w:r>
+        <w:rPr>
+          <w:lang w:val="en-CA"/>
+        </w:rPr>
+        <w:fldChar w:fldCharType="separate"/>
+      </w:r>
+      <w:r>
+        <w:rPr>
+          <w:lang w:val="en-CA"/>
+        </w:rPr>
+        <w:t xml:space="preserve">Figure </w:t>
+      </w:r>
+      <w:r>
+        <w:rPr>
+          <w:noProof/>
+          <w:lang w:val="en-CA"/>
+        </w:rPr>
+        <w:t>2</w:t>
+      </w:r>
+      <w:r>
+        <w:rPr>
+          <w:lang w:val="en-CA"/>
+        </w:rPr>
+        <w:fldChar w:fldCharType="end"/>
+      </w:r>
+      <w:r>
+        <w:rPr>
+          <w:lang w:val="en-CA"/>
+        </w:rPr>
+        <w:t xml:space="preserve"> of the appendix.</w:t>
       </w:r>
     </w:p>
     <w:p>
       <w:pPr>
         <w:keepNext/>
         <w:spacing w:after="0" w:line="240" w:lineRule="auto"/>
-      </w:pPr>
+        <w:rPr>
+          <w:lang w:val="en-CA"/>
+        </w:rPr>
+      </w:pPr>
+      <w:r>
+        <w:rPr>
+          <w:lang w:val="en-CA"/>
+        </w:rPr>
+        <w:t xml:space="preserve">The connections of the QSYS components are </w:t>
+      </w:r>
+      <w:r>
+        <w:rPr>
+          <w:lang w:val="en-CA"/>
+        </w:rPr>
+        <w:t xml:space="preserve">defined on </w:t>
+      </w:r>
+      <w:r>
+        <w:rPr>
+          <w:lang w:val="en-CA"/>
+        </w:rPr>
+        <w:fldChar w:fldCharType="begin"/>
+      </w:r>
+      <w:r>
+        <w:rPr>
+          <w:lang w:val="en-CA"/>
+        </w:rPr>
+        <w:instrText xml:space="preserve"> REF _Ref374455131 \h </w:instrText>
+      </w:r>
+      <w:r>
+        <w:rPr>
+          <w:lang w:val="en-CA"/>
+        </w:rPr>
+      </w:r>
+      <w:r>
+        <w:rPr>
+          <w:lang w:val="en-CA"/>
+        </w:rPr>
+        <w:fldChar w:fldCharType="separate"/>
+      </w:r>
+      <w:r>
+        <w:rPr>
+          <w:lang w:val="en-CA"/>
+        </w:rPr>
+        <w:t xml:space="preserve">Figure </w:t>
+      </w:r>
       <w:r>
         <w:rPr>
           <w:noProof/>
-          <w:lang w:val="en-CA" w:eastAsia="en-CA"/>
+          <w:lang w:val="en-CA"/>
+        </w:rPr>
+        <w:t>3</w:t>
+      </w:r>
+      <w:r>
+        <w:rPr>
+          <w:lang w:val="en-CA"/>
+        </w:rPr>
+        <w:fldChar w:fldCharType="end"/>
+      </w:r>
+      <w:r>
+        <w:rPr>
+          <w:lang w:val="en-CA"/>
+        </w:rPr>
+        <w:t xml:space="preserve"> of the appendix.</w:t>
+      </w:r>
+    </w:p>
+    <w:p>
+      <w:pPr>
+        <w:spacing w:after="0" w:line="240" w:lineRule="auto"/>
+        <w:rPr>
+          <w:b/>
+          <w:lang w:val="en-CA"/>
+        </w:rPr>
+      </w:pPr>
+    </w:p>
+    <w:p>
+      <w:pPr>
+        <w:spacing w:after="0" w:line="240" w:lineRule="auto"/>
+        <w:rPr>
+          <w:lang w:val="en-CA"/>
+        </w:rPr>
+      </w:pPr>
+      <w:r>
+        <w:rPr>
+          <w:b/>
+          <w:lang w:val="en-CA"/>
+        </w:rPr>
+        <w:t>Processing</w:t>
+      </w:r>
+    </w:p>
+    <w:p>
+      <w:pPr>
+        <w:spacing w:after="0" w:line="240" w:lineRule="auto"/>
+        <w:rPr>
+          <w:b/>
+          <w:lang w:val="en-CA"/>
+        </w:rPr>
+      </w:pPr>
+    </w:p>
+    <w:p>
+      <w:pPr>
+        <w:spacing w:after="0" w:line="240" w:lineRule="auto"/>
+        <w:rPr>
+          <w:lang w:val="en-CA"/>
+        </w:rPr>
+      </w:pPr>
+      <w:r>
+        <w:rPr>
+          <w:lang w:val="en-CA"/>
+        </w:rPr>
+        <w:t>Since we were only two students to do this project, we could not get any image processing done in time. If we had to implement processing, we would stop grabbing frames, read a chunk from memory, modify it and write it back into memory. We would have to be careful not to grab a whole frame since we don’t want to create a useless block of memory.</w:t>
+      </w:r>
+    </w:p>
+    <w:p>
+      <w:pPr>
+        <w:spacing w:after="0" w:line="240" w:lineRule="auto"/>
+        <w:rPr>
+          <w:lang w:val="en-CA"/>
+        </w:rPr>
+      </w:pPr>
+    </w:p>
+    <w:p>
+      <w:pPr>
+        <w:spacing w:after="0" w:line="240" w:lineRule="auto"/>
+        <w:rPr>
+          <w:b/>
+          <w:lang w:val="en-CA"/>
+        </w:rPr>
+      </w:pPr>
+      <w:r>
+        <w:rPr>
+          <w:b/>
+          <w:lang w:val="en-CA"/>
+        </w:rPr>
+        <w:t>Constraint file</w:t>
+      </w:r>
+    </w:p>
+    <w:p>
+      <w:pPr>
+        <w:spacing w:after="0" w:line="240" w:lineRule="auto"/>
+        <w:rPr>
+          <w:lang w:val="en-CA"/>
+        </w:rPr>
+      </w:pPr>
+    </w:p>
+    <w:p>
+      <w:pPr>
+        <w:spacing w:after="0" w:line="240" w:lineRule="auto"/>
+        <w:rPr>
+          <w:lang w:val="en-CA"/>
+        </w:rPr>
+      </w:pPr>
+      <w:r>
+        <w:rPr>
+          <w:lang w:val="en-CA"/>
+        </w:rPr>
+        <w:t>The full constraint file used to compile our design can be found under the name "Real constraint file.txt" in the "code.zip" archive attached to this report. Two clocks were created: 27 MHz, 50 MHz and the 100 MHz clock was generated by a PLL. False paths were then set from the 27 MHz clock to the 100 MHz clock and vice versa.</w:t>
+      </w:r>
+    </w:p>
+    <w:p>
+      <w:pPr>
+        <w:spacing w:after="0" w:line="240" w:lineRule="auto"/>
+        <w:rPr>
+          <w:b/>
+          <w:lang w:val="en-CA"/>
+        </w:rPr>
+      </w:pPr>
+    </w:p>
+    <w:p>
+      <w:pPr>
+        <w:spacing w:after="0" w:line="240" w:lineRule="auto"/>
+        <w:rPr>
+          <w:lang w:val="en-CA"/>
+        </w:rPr>
+      </w:pPr>
+      <w:r>
+        <w:rPr>
+          <w:b/>
+          <w:lang w:val="en-CA"/>
+        </w:rPr>
+        <w:t>Compilation reports</w:t>
+      </w:r>
+    </w:p>
+    <w:p>
+      <w:pPr>
+        <w:spacing w:after="0" w:line="240" w:lineRule="auto"/>
+        <w:rPr>
+          <w:lang w:val="en-CA"/>
+        </w:rPr>
+      </w:pPr>
+    </w:p>
+    <w:p>
+      <w:pPr>
+        <w:spacing w:after="0" w:line="240" w:lineRule="auto"/>
+        <w:rPr>
+          <w:lang w:val="en-CA"/>
+        </w:rPr>
+      </w:pPr>
+      <w:r>
+        <w:rPr>
+          <w:lang w:val="en-CA"/>
+        </w:rPr>
+        <w:t xml:space="preserve">The screenshots of the compilation reports can be found in </w:t>
+      </w:r>
+      <w:r>
+        <w:rPr>
+          <w:lang w:val="en-CA"/>
+        </w:rPr>
+        <w:fldChar w:fldCharType="begin"/>
+      </w:r>
+      <w:r>
+        <w:rPr>
+          <w:lang w:val="en-CA"/>
+        </w:rPr>
+        <w:instrText xml:space="preserve"> REF _Ref374449839 \h </w:instrText>
+      </w:r>
+      <w:r>
+        <w:rPr>
+          <w:lang w:val="en-CA"/>
+        </w:rPr>
+      </w:r>
+      <w:r>
+        <w:rPr>
+          <w:lang w:val="en-CA"/>
+        </w:rPr>
+        <w:fldChar w:fldCharType="separate"/>
+      </w:r>
+      <w:r>
+        <w:rPr>
+          <w:lang w:val="en-US"/>
+        </w:rPr>
+        <w:t xml:space="preserve">Figure </w:t>
+      </w:r>
+      <w:r>
+        <w:rPr>
+          <w:noProof/>
+          <w:lang w:val="en-US"/>
+        </w:rPr>
+        <w:t>13</w:t>
+      </w:r>
+      <w:r>
+        <w:rPr>
+          <w:lang w:val="en-CA"/>
+        </w:rPr>
+        <w:fldChar w:fldCharType="end"/>
+      </w:r>
+      <w:r>
+        <w:rPr>
+          <w:lang w:val="en-CA"/>
+        </w:rPr>
+        <w:t xml:space="preserve"> to </w:t>
+      </w:r>
+      <w:r>
+        <w:rPr>
+          <w:lang w:val="en-CA"/>
+        </w:rPr>
+        <w:fldChar w:fldCharType="begin"/>
+      </w:r>
+      <w:r>
+        <w:rPr>
+          <w:lang w:val="en-CA"/>
+        </w:rPr>
+        <w:instrText xml:space="preserve"> REF _Ref374454657 \h </w:instrText>
+      </w:r>
+      <w:r>
+        <w:rPr>
+          <w:lang w:val="en-CA"/>
+        </w:rPr>
+      </w:r>
+      <w:r>
+        <w:rPr>
+          <w:lang w:val="en-CA"/>
+        </w:rPr>
+        <w:fldChar w:fldCharType="separate"/>
+      </w:r>
+      <w:r>
+        <w:rPr>
+          <w:lang w:val="en-US"/>
+        </w:rPr>
+        <w:t xml:space="preserve">Figure </w:t>
+      </w:r>
+      <w:r>
+        <w:rPr>
+          <w:noProof/>
+          <w:lang w:val="en-US"/>
+        </w:rPr>
+        <w:t>23</w:t>
+      </w:r>
+      <w:r>
+        <w:rPr>
+          <w:lang w:val="en-CA"/>
+        </w:rPr>
+        <w:fldChar w:fldCharType="end"/>
+      </w:r>
+      <w:r>
+        <w:rPr>
+          <w:lang w:val="en-CA"/>
+        </w:rPr>
+        <w:t xml:space="preserve"> </w:t>
+      </w:r>
+      <w:r>
+        <w:rPr>
+          <w:lang w:val="en-CA"/>
+        </w:rPr>
+        <w:t>of the Appendix. Our design used 20% of the logic elements available as well as 56% of the memory bits (see appendix,</w:t>
+      </w:r>
+      <w:r>
+        <w:rPr>
+          <w:lang w:val="en-CA"/>
+        </w:rPr>
+        <w:t xml:space="preserve"> </w:t>
+      </w:r>
+      <w:r>
+        <w:rPr>
+          <w:lang w:val="en-CA"/>
+        </w:rPr>
+        <w:fldChar w:fldCharType="begin"/>
+      </w:r>
+      <w:r>
+        <w:rPr>
+          <w:lang w:val="en-CA"/>
+        </w:rPr>
+        <w:instrText xml:space="preserve"> REF _Ref374454585 \h </w:instrText>
+      </w:r>
+      <w:r>
+        <w:rPr>
+          <w:lang w:val="en-CA"/>
+        </w:rPr>
+      </w:r>
+      <w:r>
+        <w:rPr>
+          <w:lang w:val="en-CA"/>
+        </w:rPr>
+        <w:fldChar w:fldCharType="separate"/>
+      </w:r>
+      <w:r>
+        <w:rPr>
+          <w:lang w:val="en-US"/>
+        </w:rPr>
+        <w:t xml:space="preserve">Figure </w:t>
+      </w:r>
+      <w:r>
+        <w:rPr>
+          <w:noProof/>
+          <w:lang w:val="en-US"/>
+        </w:rPr>
+        <w:t>15</w:t>
+      </w:r>
+      <w:r>
+        <w:rPr>
+          <w:lang w:val="en-CA"/>
+        </w:rPr>
+        <w:fldChar w:fldCharType="end"/>
+      </w:r>
+      <w:r>
+        <w:rPr>
+          <w:lang w:val="en-CA"/>
+        </w:rPr>
+        <w:t xml:space="preserve">). According to the “slow model”, we could have used a maximum frequency of 103.32 MHz for the 100 MHz clock and 148.63 MHz for the 27 MHz clock (see appendix, </w:t>
+      </w:r>
+      <w:r>
+        <w:rPr>
+          <w:highlight w:val="yellow"/>
+          <w:lang w:val="en-CA"/>
+        </w:rPr>
+        <w:fldChar w:fldCharType="begin"/>
+      </w:r>
+      <w:r>
+        <w:rPr>
+          <w:lang w:val="en-CA"/>
+        </w:rPr>
+        <w:instrText xml:space="preserve"> REF _Ref374454603 \h </w:instrText>
+      </w:r>
+      <w:r>
+        <w:rPr>
+          <w:highlight w:val="yellow"/>
+          <w:lang w:val="en-CA"/>
+        </w:rPr>
+      </w:r>
+      <w:r>
+        <w:rPr>
+          <w:highlight w:val="yellow"/>
+          <w:lang w:val="en-CA"/>
+        </w:rPr>
+        <w:fldChar w:fldCharType="separate"/>
+      </w:r>
+      <w:r>
+        <w:rPr>
+          <w:lang w:val="en-CA"/>
+        </w:rPr>
+        <w:t xml:space="preserve">Figure </w:t>
+      </w:r>
+      <w:r>
+        <w:rPr>
+          <w:noProof/>
+          <w:lang w:val="en-CA"/>
+        </w:rPr>
+        <w:t>17</w:t>
+      </w:r>
+      <w:r>
+        <w:rPr>
+          <w:highlight w:val="yellow"/>
+          <w:lang w:val="en-CA"/>
+        </w:rPr>
+        <w:fldChar w:fldCharType="end"/>
+      </w:r>
+      <w:r>
+        <w:rPr>
+          <w:lang w:val="en-CA"/>
+        </w:rPr>
+        <w:t>). The hold time of the 27 MHz and 100 MHz clock both have a slack</w:t>
+      </w:r>
+      <w:r>
+        <w:rPr>
+          <w:lang w:val="en-CA"/>
+        </w:rPr>
+        <w:t xml:space="preserve"> of 0.391 (see appendix, </w:t>
+      </w:r>
+      <w:r>
+        <w:rPr>
+          <w:lang w:val="en-CA"/>
+        </w:rPr>
+        <w:fldChar w:fldCharType="begin"/>
+      </w:r>
+      <w:r>
+        <w:rPr>
+          <w:lang w:val="en-CA"/>
+        </w:rPr>
+        <w:instrText xml:space="preserve"> REF _Ref374454625 \h </w:instrText>
+      </w:r>
+      <w:r>
+        <w:rPr>
+          <w:lang w:val="en-CA"/>
+        </w:rPr>
+      </w:r>
+      <w:r>
+        <w:rPr>
+          <w:lang w:val="en-CA"/>
+        </w:rPr>
+        <w:fldChar w:fldCharType="separate"/>
+      </w:r>
+      <w:r>
+        <w:rPr>
+          <w:lang w:val="en-CA"/>
+        </w:rPr>
+        <w:t xml:space="preserve">Figure </w:t>
+      </w:r>
+      <w:r>
+        <w:rPr>
+          <w:noProof/>
+          <w:lang w:val="en-CA"/>
+        </w:rPr>
+        <w:t>18</w:t>
+      </w:r>
+      <w:r>
+        <w:rPr>
+          <w:lang w:val="en-CA"/>
+        </w:rPr>
+        <w:fldChar w:fldCharType="end"/>
+      </w:r>
+      <w:r>
+        <w:rPr>
+          <w:lang w:val="en-CA"/>
+        </w:rPr>
+        <w:t xml:space="preserve">) while the 27 MHz has a slack of 30.272 in its setup time and the 100 </w:t>
+      </w:r>
+      <w:r>
+        <w:rPr>
+          <w:lang w:val="en-CA"/>
+        </w:rPr>
+        <w:lastRenderedPageBreak/>
+        <w:t>MHz has a slack of 0.321 (see appendix,</w:t>
+      </w:r>
+      <w:r>
+        <w:rPr>
+          <w:lang w:val="en-CA"/>
+        </w:rPr>
+        <w:t xml:space="preserve"> </w:t>
+      </w:r>
+      <w:r>
+        <w:rPr>
+          <w:lang w:val="en-CA"/>
+        </w:rPr>
+        <w:fldChar w:fldCharType="begin"/>
+      </w:r>
+      <w:r>
+        <w:rPr>
+          <w:lang w:val="en-CA"/>
+        </w:rPr>
+        <w:instrText xml:space="preserve"> REF _Ref374449849 \h </w:instrText>
+      </w:r>
+      <w:r>
+        <w:rPr>
+          <w:lang w:val="en-CA"/>
+        </w:rPr>
+      </w:r>
+      <w:r>
+        <w:rPr>
+          <w:lang w:val="en-CA"/>
+        </w:rPr>
+        <w:fldChar w:fldCharType="separate"/>
+      </w:r>
+      <w:r>
+        <w:rPr>
+          <w:lang w:val="en-CA"/>
+        </w:rPr>
+        <w:t xml:space="preserve">Figure </w:t>
+      </w:r>
+      <w:r>
+        <w:rPr>
+          <w:noProof/>
+          <w:lang w:val="en-CA"/>
+        </w:rPr>
+        <w:t>22</w:t>
+      </w:r>
+      <w:r>
+        <w:rPr>
+          <w:lang w:val="en-CA"/>
+        </w:rPr>
+        <w:fldChar w:fldCharType="end"/>
+      </w:r>
+      <w:r>
+        <w:rPr>
+          <w:lang w:val="en-CA"/>
+        </w:rPr>
+        <w:t>). Note that we did not get any illegal</w:t>
+      </w:r>
+      <w:r>
+        <w:rPr>
+          <w:lang w:val="en-CA"/>
+        </w:rPr>
+        <w:t xml:space="preserve"> clocks (see appendix, </w:t>
+      </w:r>
+      <w:r>
+        <w:rPr>
+          <w:lang w:val="en-CA"/>
+        </w:rPr>
+        <w:fldChar w:fldCharType="begin"/>
+      </w:r>
+      <w:r>
+        <w:rPr>
+          <w:lang w:val="en-CA"/>
+        </w:rPr>
+        <w:instrText xml:space="preserve"> REF _Ref374454657 \h </w:instrText>
+      </w:r>
+      <w:r>
+        <w:rPr>
+          <w:lang w:val="en-CA"/>
+        </w:rPr>
+      </w:r>
+      <w:r>
+        <w:rPr>
+          <w:lang w:val="en-CA"/>
+        </w:rPr>
+        <w:fldChar w:fldCharType="separate"/>
+      </w:r>
+      <w:r>
+        <w:rPr>
+          <w:lang w:val="en-US"/>
+        </w:rPr>
+        <w:t xml:space="preserve">Figure </w:t>
+      </w:r>
+      <w:r>
+        <w:rPr>
+          <w:noProof/>
+          <w:lang w:val="en-US"/>
+        </w:rPr>
+        <w:t>23</w:t>
+      </w:r>
+      <w:r>
+        <w:rPr>
+          <w:lang w:val="en-CA"/>
+        </w:rPr>
+        <w:fldChar w:fldCharType="end"/>
+      </w:r>
+      <w:r>
+        <w:rPr>
+          <w:lang w:val="en-CA"/>
+        </w:rPr>
+        <w:t>).</w:t>
+      </w:r>
+    </w:p>
+    <w:p>
+      <w:pPr>
+        <w:spacing w:after="0" w:line="240" w:lineRule="auto"/>
+        <w:rPr>
+          <w:lang w:val="en-CA"/>
+        </w:rPr>
+      </w:pPr>
+    </w:p>
+    <w:p>
+      <w:pPr>
+        <w:spacing w:after="0" w:line="240" w:lineRule="auto"/>
+        <w:rPr>
+          <w:b/>
+          <w:lang w:val="en-CA"/>
+        </w:rPr>
+      </w:pPr>
+      <w:r>
+        <w:rPr>
+          <w:b/>
+          <w:lang w:val="en-CA"/>
+        </w:rPr>
+        <w:t>Sources of problem</w:t>
+      </w:r>
+      <w:r>
+        <w:rPr>
+          <w:b/>
+          <w:lang w:val="en-CA"/>
+        </w:rPr>
+        <w:t>s</w:t>
+      </w:r>
+    </w:p>
+    <w:p>
+      <w:pPr>
+        <w:spacing w:after="0" w:line="240" w:lineRule="auto"/>
+        <w:rPr>
+          <w:lang w:val="en-CA"/>
+        </w:rPr>
+      </w:pPr>
+    </w:p>
+    <w:p>
+      <w:pPr>
+        <w:spacing w:after="0" w:line="240" w:lineRule="auto"/>
+        <w:rPr>
+          <w:lang w:val="en-CA"/>
+        </w:rPr>
+      </w:pPr>
+      <w:r>
+        <w:rPr>
+          <w:lang w:val="en-CA"/>
+        </w:rPr>
+        <w:t>In the demonstration, we were able to display video from a source, though part of the screen was blurry. Afterwards, we noticed that the grab interface is not writing enough, causing the DMA to read invalid data on odd fields only (see appendix,</w:t>
+      </w:r>
+      <w:r>
+        <w:rPr>
+          <w:lang w:val="en-CA"/>
+        </w:rPr>
+        <w:t xml:space="preserve"> </w:t>
+      </w:r>
+      <w:r>
+        <w:rPr>
+          <w:lang w:val="en-CA"/>
+        </w:rPr>
+        <w:fldChar w:fldCharType="begin"/>
+      </w:r>
+      <w:r>
+        <w:rPr>
+          <w:lang w:val="en-CA"/>
+        </w:rPr>
+        <w:instrText xml:space="preserve"> REF _Ref374455035 \h </w:instrText>
+      </w:r>
+      <w:r>
+        <w:rPr>
+          <w:lang w:val="en-CA"/>
+        </w:rPr>
+      </w:r>
+      <w:r>
+        <w:rPr>
+          <w:lang w:val="en-CA"/>
+        </w:rPr>
+        <w:fldChar w:fldCharType="separate"/>
+      </w:r>
+      <w:r>
+        <w:rPr>
+          <w:lang w:val="en-US"/>
+        </w:rPr>
+        <w:t xml:space="preserve">Figure </w:t>
+      </w:r>
+      <w:r>
+        <w:rPr>
+          <w:noProof/>
+          <w:lang w:val="en-US"/>
+        </w:rPr>
+        <w:t>13</w:t>
+      </w:r>
+      <w:r>
+        <w:rPr>
+          <w:lang w:val="en-CA"/>
+        </w:rPr>
+        <w:fldChar w:fldCharType="end"/>
+      </w:r>
+      <w:r>
+        <w:rPr>
+          <w:lang w:val="en-CA"/>
+        </w:rPr>
+        <w:t>).</w:t>
+      </w:r>
+    </w:p>
+    <w:p>
+      <w:pPr>
+        <w:spacing w:after="0" w:line="240" w:lineRule="auto"/>
+        <w:jc w:val="center"/>
+        <w:rPr>
+          <w:lang w:val="en-CA"/>
+        </w:rPr>
+      </w:pPr>
+    </w:p>
+    <w:p>
+      <w:pPr>
+        <w:spacing w:after="0" w:line="240" w:lineRule="auto"/>
+        <w:jc w:val="center"/>
+        <w:rPr>
+          <w:lang w:val="en-CA"/>
+        </w:rPr>
+      </w:pPr>
+    </w:p>
+    <w:p>
+      <w:pPr>
+        <w:spacing w:after="0" w:line="240" w:lineRule="auto"/>
+        <w:jc w:val="center"/>
+        <w:rPr>
+          <w:lang w:val="en-CA"/>
+        </w:rPr>
+      </w:pPr>
+    </w:p>
+    <w:p>
+      <w:pPr>
+        <w:spacing w:after="0" w:line="240" w:lineRule="auto"/>
+        <w:jc w:val="center"/>
+        <w:rPr>
+          <w:lang w:val="en-CA"/>
+        </w:rPr>
+      </w:pPr>
+    </w:p>
+    <w:p>
+      <w:pPr>
+        <w:spacing w:after="0" w:line="240" w:lineRule="auto"/>
+        <w:jc w:val="center"/>
+        <w:rPr>
+          <w:lang w:val="en-CA"/>
+        </w:rPr>
+      </w:pPr>
+    </w:p>
+    <w:p>
+      <w:pPr>
+        <w:spacing w:after="0" w:line="240" w:lineRule="auto"/>
+        <w:jc w:val="center"/>
+        <w:rPr>
+          <w:lang w:val="en-CA"/>
+        </w:rPr>
+      </w:pPr>
+    </w:p>
+    <w:p>
+      <w:pPr>
+        <w:spacing w:after="0" w:line="240" w:lineRule="auto"/>
+        <w:jc w:val="center"/>
+        <w:rPr>
+          <w:lang w:val="en-CA"/>
+        </w:rPr>
+      </w:pPr>
+    </w:p>
+    <w:p>
+      <w:pPr>
+        <w:spacing w:after="0" w:line="240" w:lineRule="auto"/>
+        <w:jc w:val="center"/>
+        <w:rPr>
+          <w:lang w:val="en-CA"/>
+        </w:rPr>
+      </w:pPr>
+    </w:p>
+    <w:p>
+      <w:pPr>
+        <w:spacing w:after="0" w:line="240" w:lineRule="auto"/>
+        <w:jc w:val="center"/>
+        <w:rPr>
+          <w:lang w:val="en-CA"/>
+        </w:rPr>
+      </w:pPr>
+    </w:p>
+    <w:p>
+      <w:pPr>
+        <w:spacing w:after="0" w:line="240" w:lineRule="auto"/>
+        <w:jc w:val="center"/>
+        <w:rPr>
+          <w:lang w:val="en-CA"/>
+        </w:rPr>
+      </w:pPr>
+    </w:p>
+    <w:p>
+      <w:pPr>
+        <w:spacing w:after="0" w:line="240" w:lineRule="auto"/>
+        <w:jc w:val="center"/>
+        <w:rPr>
+          <w:lang w:val="en-CA"/>
+        </w:rPr>
+      </w:pPr>
+    </w:p>
+    <w:p>
+      <w:pPr>
+        <w:spacing w:after="0" w:line="240" w:lineRule="auto"/>
+        <w:jc w:val="center"/>
+        <w:rPr>
+          <w:lang w:val="en-CA"/>
+        </w:rPr>
+      </w:pPr>
+    </w:p>
+    <w:p>
+      <w:pPr>
+        <w:spacing w:after="0" w:line="240" w:lineRule="auto"/>
+        <w:jc w:val="center"/>
+        <w:rPr>
+          <w:lang w:val="en-CA"/>
+        </w:rPr>
+      </w:pPr>
+    </w:p>
+    <w:p>
+      <w:pPr>
+        <w:spacing w:after="0" w:line="240" w:lineRule="auto"/>
+        <w:jc w:val="center"/>
+        <w:rPr>
+          <w:lang w:val="en-CA"/>
+        </w:rPr>
+      </w:pPr>
+    </w:p>
+    <w:p>
+      <w:pPr>
+        <w:spacing w:after="0" w:line="240" w:lineRule="auto"/>
+        <w:jc w:val="center"/>
+        <w:rPr>
+          <w:lang w:val="en-CA"/>
+        </w:rPr>
+      </w:pPr>
+    </w:p>
+    <w:p>
+      <w:pPr>
+        <w:spacing w:after="0" w:line="240" w:lineRule="auto"/>
+        <w:jc w:val="center"/>
+        <w:rPr>
+          <w:lang w:val="en-CA"/>
+        </w:rPr>
+      </w:pPr>
+    </w:p>
+    <w:p>
+      <w:pPr>
+        <w:spacing w:after="0" w:line="240" w:lineRule="auto"/>
+        <w:jc w:val="center"/>
+        <w:rPr>
+          <w:lang w:val="en-CA"/>
+        </w:rPr>
+      </w:pPr>
+    </w:p>
+    <w:p>
+      <w:pPr>
+        <w:spacing w:after="0" w:line="240" w:lineRule="auto"/>
+        <w:jc w:val="center"/>
+        <w:rPr>
+          <w:lang w:val="en-CA"/>
+        </w:rPr>
+      </w:pPr>
+    </w:p>
+    <w:p>
+      <w:pPr>
+        <w:spacing w:after="0" w:line="240" w:lineRule="auto"/>
+        <w:jc w:val="center"/>
+        <w:rPr>
+          <w:lang w:val="en-CA"/>
+        </w:rPr>
+      </w:pPr>
+    </w:p>
+    <w:p>
+      <w:pPr>
+        <w:spacing w:after="0" w:line="240" w:lineRule="auto"/>
+        <w:jc w:val="center"/>
+        <w:rPr>
+          <w:lang w:val="en-CA"/>
+        </w:rPr>
+      </w:pPr>
+    </w:p>
+    <w:p>
+      <w:pPr>
+        <w:spacing w:after="0" w:line="240" w:lineRule="auto"/>
+        <w:jc w:val="center"/>
+        <w:rPr>
+          <w:lang w:val="en-CA"/>
+        </w:rPr>
+      </w:pPr>
+    </w:p>
+    <w:p>
+      <w:pPr>
+        <w:spacing w:after="0" w:line="240" w:lineRule="auto"/>
+        <w:jc w:val="center"/>
+        <w:rPr>
+          <w:lang w:val="en-CA"/>
+        </w:rPr>
+      </w:pPr>
+    </w:p>
+    <w:p>
+      <w:pPr>
+        <w:spacing w:after="0" w:line="240" w:lineRule="auto"/>
+        <w:jc w:val="center"/>
+        <w:rPr>
+          <w:lang w:val="en-CA"/>
+        </w:rPr>
+      </w:pPr>
+    </w:p>
+    <w:p>
+      <w:pPr>
+        <w:spacing w:after="0" w:line="240" w:lineRule="auto"/>
+        <w:jc w:val="center"/>
+        <w:rPr>
+          <w:lang w:val="en-CA"/>
+        </w:rPr>
+      </w:pPr>
+    </w:p>
+    <w:p>
+      <w:pPr>
+        <w:spacing w:after="0" w:line="240" w:lineRule="auto"/>
+        <w:jc w:val="center"/>
+        <w:rPr>
+          <w:lang w:val="en-CA"/>
+        </w:rPr>
+      </w:pPr>
+    </w:p>
+    <w:p>
+      <w:pPr>
+        <w:spacing w:after="0" w:line="240" w:lineRule="auto"/>
+        <w:jc w:val="center"/>
+        <w:rPr>
+          <w:lang w:val="en-CA"/>
+        </w:rPr>
+      </w:pPr>
+    </w:p>
+    <w:p>
+      <w:pPr>
+        <w:spacing w:after="0" w:line="240" w:lineRule="auto"/>
+        <w:jc w:val="center"/>
+        <w:rPr>
+          <w:lang w:val="en-CA"/>
+        </w:rPr>
+      </w:pPr>
+    </w:p>
+    <w:p>
+      <w:pPr>
+        <w:spacing w:after="0" w:line="240" w:lineRule="auto"/>
+        <w:jc w:val="center"/>
+        <w:rPr>
+          <w:lang w:val="en-CA"/>
+        </w:rPr>
+      </w:pPr>
+    </w:p>
+    <w:p>
+      <w:pPr>
+        <w:spacing w:after="0" w:line="240" w:lineRule="auto"/>
+        <w:jc w:val="center"/>
+        <w:rPr>
+          <w:lang w:val="en-CA"/>
+        </w:rPr>
+      </w:pPr>
+    </w:p>
+    <w:p>
+      <w:pPr>
+        <w:spacing w:after="0" w:line="240" w:lineRule="auto"/>
+        <w:jc w:val="center"/>
+        <w:rPr>
+          <w:lang w:val="en-CA"/>
+        </w:rPr>
+      </w:pPr>
+    </w:p>
+    <w:p>
+      <w:pPr>
+        <w:spacing w:after="0" w:line="240" w:lineRule="auto"/>
+        <w:jc w:val="center"/>
+        <w:rPr>
+          <w:lang w:val="en-CA"/>
+        </w:rPr>
+      </w:pPr>
+    </w:p>
+    <w:p>
+      <w:pPr>
+        <w:spacing w:after="0" w:line="240" w:lineRule="auto"/>
+        <w:jc w:val="center"/>
+        <w:rPr>
+          <w:lang w:val="en-CA"/>
+        </w:rPr>
+      </w:pPr>
+    </w:p>
+    <w:p>
+      <w:pPr>
+        <w:spacing w:after="0" w:line="240" w:lineRule="auto"/>
+        <w:jc w:val="center"/>
+        <w:rPr>
+          <w:lang w:val="en-CA"/>
+        </w:rPr>
+      </w:pPr>
+    </w:p>
+    <w:p>
+      <w:pPr>
+        <w:spacing w:after="0" w:line="240" w:lineRule="auto"/>
+        <w:jc w:val="center"/>
+        <w:rPr>
+          <w:lang w:val="en-CA"/>
+        </w:rPr>
+      </w:pPr>
+    </w:p>
+    <w:p>
+      <w:pPr>
+        <w:spacing w:after="0" w:line="240" w:lineRule="auto"/>
+        <w:jc w:val="center"/>
+        <w:rPr>
+          <w:lang w:val="en-CA"/>
+        </w:rPr>
+      </w:pPr>
+    </w:p>
+    <w:p>
+      <w:pPr>
+        <w:spacing w:after="0" w:line="240" w:lineRule="auto"/>
+        <w:jc w:val="center"/>
+        <w:rPr>
+          <w:lang w:val="en-CA"/>
+        </w:rPr>
+      </w:pPr>
+    </w:p>
+    <w:p>
+      <w:pPr>
+        <w:spacing w:after="0" w:line="240" w:lineRule="auto"/>
+        <w:jc w:val="center"/>
+        <w:rPr>
+          <w:lang w:val="en-CA"/>
+        </w:rPr>
+      </w:pPr>
+    </w:p>
+    <w:p>
+      <w:pPr>
+        <w:spacing w:after="0" w:line="240" w:lineRule="auto"/>
+        <w:jc w:val="center"/>
+        <w:rPr>
+          <w:lang w:val="en-CA"/>
+        </w:rPr>
+      </w:pPr>
+    </w:p>
+    <w:p>
+      <w:pPr>
+        <w:spacing w:after="0" w:line="240" w:lineRule="auto"/>
+        <w:jc w:val="center"/>
+        <w:rPr>
+          <w:lang w:val="en-CA"/>
+        </w:rPr>
+      </w:pPr>
+    </w:p>
+    <w:p>
+      <w:pPr>
+        <w:spacing w:after="0" w:line="240" w:lineRule="auto"/>
+        <w:jc w:val="center"/>
+        <w:rPr>
+          <w:lang w:val="en-CA"/>
+        </w:rPr>
+      </w:pPr>
+    </w:p>
+    <w:p>
+      <w:pPr>
+        <w:spacing w:after="0" w:line="240" w:lineRule="auto"/>
+        <w:jc w:val="center"/>
+        <w:rPr>
+          <w:lang w:val="en-CA"/>
+        </w:rPr>
+      </w:pPr>
+    </w:p>
+    <w:p>
+      <w:pPr>
+        <w:spacing w:after="0" w:line="240" w:lineRule="auto"/>
+        <w:jc w:val="center"/>
+        <w:rPr>
+          <w:lang w:val="en-CA"/>
+        </w:rPr>
+      </w:pPr>
+    </w:p>
+    <w:p>
+      <w:pPr>
+        <w:spacing w:after="0" w:line="240" w:lineRule="auto"/>
+        <w:jc w:val="center"/>
+        <w:rPr>
+          <w:lang w:val="en-CA"/>
+        </w:rPr>
+      </w:pPr>
+    </w:p>
+    <w:p>
+      <w:pPr>
+        <w:spacing w:after="0" w:line="240" w:lineRule="auto"/>
+        <w:jc w:val="center"/>
+        <w:rPr>
+          <w:lang w:val="en-CA"/>
+        </w:rPr>
+      </w:pPr>
+    </w:p>
+    <w:p>
+      <w:pPr>
+        <w:spacing w:after="0" w:line="240" w:lineRule="auto"/>
+        <w:jc w:val="center"/>
+        <w:rPr>
+          <w:lang w:val="en-CA"/>
+        </w:rPr>
+      </w:pPr>
+    </w:p>
+    <w:p>
+      <w:pPr>
+        <w:spacing w:after="0" w:line="240" w:lineRule="auto"/>
+        <w:jc w:val="center"/>
+        <w:rPr>
+          <w:lang w:val="en-CA"/>
+        </w:rPr>
+      </w:pPr>
+    </w:p>
+    <w:p>
+      <w:pPr>
+        <w:spacing w:after="0" w:line="240" w:lineRule="auto"/>
+        <w:jc w:val="center"/>
+        <w:rPr>
+          <w:lang w:val="en-CA"/>
+        </w:rPr>
+      </w:pPr>
+    </w:p>
+    <w:p>
+      <w:pPr>
+        <w:spacing w:after="0" w:line="240" w:lineRule="auto"/>
+        <w:jc w:val="center"/>
+        <w:rPr>
+          <w:lang w:val="en-CA"/>
+        </w:rPr>
+      </w:pPr>
+    </w:p>
+    <w:p>
+      <w:pPr>
+        <w:spacing w:after="0" w:line="240" w:lineRule="auto"/>
+        <w:jc w:val="center"/>
+        <w:rPr>
+          <w:lang w:val="en-CA"/>
+        </w:rPr>
+      </w:pPr>
+    </w:p>
+    <w:p>
+      <w:pPr>
+        <w:spacing w:after="0" w:line="240" w:lineRule="auto"/>
+        <w:jc w:val="center"/>
+        <w:rPr>
+          <w:lang w:val="en-CA"/>
+        </w:rPr>
+      </w:pPr>
+    </w:p>
+    <w:p>
+      <w:pPr>
+        <w:spacing w:after="0" w:line="240" w:lineRule="auto"/>
+        <w:jc w:val="center"/>
+        <w:rPr>
+          <w:b/>
+          <w:u w:val="single"/>
+          <w:lang w:val="en-CA"/>
+        </w:rPr>
+      </w:pPr>
+      <w:r>
+        <w:rPr>
+          <w:b/>
+          <w:u w:val="single"/>
+          <w:lang w:val="en-CA"/>
+        </w:rPr>
+        <w:t>APPENDIX</w:t>
+      </w:r>
+    </w:p>
+    <w:p>
+      <w:pPr>
+        <w:keepNext/>
+        <w:spacing w:after="0" w:line="240" w:lineRule="auto"/>
+      </w:pPr>
+      <w:r>
+        <w:rPr>
+          <w:noProof/>
+          <w:lang w:val="en-US"/>
         </w:rPr>
         <w:drawing>
-          <wp:inline distT="0" distB="0" distL="0" distR="0" wp14:anchorId="7AA90074" wp14:editId="40835827">
+          <wp:inline distT="0" distB="0" distL="0" distR="0" wp14:anchorId="25E1E13C" wp14:editId="658A8DBE">
             <wp:extent cx="5486400" cy="585470"/>
             <wp:effectExtent l="19050" t="0" r="0" b="0"/>
             <wp:docPr id="18" name="Picture 8" descr="C:\Users\Max\vlsi\Screenshot\Qsys address map.png"/>
@@ -1845,6 +3044,7 @@
           <w:lang w:val="en-CA"/>
         </w:rPr>
       </w:pPr>
+      <w:bookmarkStart w:id="1" w:name="_Ref374455104"/>
       <w:r>
         <w:rPr>
           <w:color w:val="auto"/>
@@ -1885,6 +3085,7 @@
         </w:rPr>
         <w:fldChar w:fldCharType="end"/>
       </w:r>
+      <w:bookmarkEnd w:id="1"/>
       <w:r>
         <w:rPr>
           <w:color w:val="auto"/>
@@ -1898,28 +3099,6 @@
           <w:lang w:val="en-CA"/>
         </w:rPr>
         <w:t>s</w:t>
-      </w:r>
-    </w:p>
-    <w:p>
-      <w:pPr>
-        <w:keepNext/>
-        <w:spacing w:after="0" w:line="240" w:lineRule="auto"/>
-        <w:rPr>
-          <w:lang w:val="en-CA"/>
-        </w:rPr>
-      </w:pPr>
-      <w:r>
-        <w:rPr>
-          <w:lang w:val="en-CA"/>
-        </w:rPr>
-        <w:lastRenderedPageBreak/>
-        <w:t xml:space="preserve">The connections of the QSYS components are </w:t>
-      </w:r>
-      <w:r>
-        <w:rPr>
-          <w:lang w:val="en-CA"/>
-        </w:rPr>
-        <w:t>defined below.</w:t>
       </w:r>
     </w:p>
     <w:p>
@@ -1931,10 +3110,10 @@
         <w:rPr>
           <w:b/>
           <w:noProof/>
-          <w:lang w:val="en-CA" w:eastAsia="en-CA"/>
+          <w:lang w:val="en-US"/>
         </w:rPr>
         <w:drawing>
-          <wp:inline distT="0" distB="0" distL="0" distR="0" wp14:anchorId="09D9AD4F" wp14:editId="7EDA5AB4">
+          <wp:inline distT="0" distB="0" distL="0" distR="0" wp14:anchorId="0F6C8ECA" wp14:editId="52AE89EA">
             <wp:extent cx="5486400" cy="3255010"/>
             <wp:effectExtent l="19050" t="0" r="0" b="0"/>
             <wp:docPr id="19" name="Picture 9" descr="C:\Users\Max\vlsi\Screenshot\Qsys system.png"/>
@@ -1990,6 +3169,7 @@
           <w:lang w:val="en-CA"/>
         </w:rPr>
       </w:pPr>
+      <w:bookmarkStart w:id="2" w:name="_Ref374455131"/>
       <w:r>
         <w:rPr>
           <w:color w:val="auto"/>
@@ -2030,6 +3210,7 @@
         </w:rPr>
         <w:fldChar w:fldCharType="end"/>
       </w:r>
+      <w:bookmarkEnd w:id="2"/>
       <w:r>
         <w:rPr>
           <w:color w:val="auto"/>
@@ -2037,812 +3218,6 @@
         </w:rPr>
         <w:t xml:space="preserve"> - The connections of the QSYS components</w:t>
       </w:r>
-    </w:p>
-    <w:p>
-      <w:pPr>
-        <w:spacing w:after="0" w:line="240" w:lineRule="auto"/>
-        <w:rPr>
-          <w:b/>
-          <w:lang w:val="en-CA"/>
-        </w:rPr>
-      </w:pPr>
-    </w:p>
-    <w:p>
-      <w:pPr>
-        <w:spacing w:after="0" w:line="240" w:lineRule="auto"/>
-        <w:rPr>
-          <w:lang w:val="en-CA"/>
-        </w:rPr>
-      </w:pPr>
-      <w:r>
-        <w:rPr>
-          <w:b/>
-          <w:lang w:val="en-CA"/>
-        </w:rPr>
-        <w:t>Processing</w:t>
-      </w:r>
-    </w:p>
-    <w:p>
-      <w:pPr>
-        <w:spacing w:after="0" w:line="240" w:lineRule="auto"/>
-        <w:rPr>
-          <w:b/>
-          <w:lang w:val="en-CA"/>
-        </w:rPr>
-      </w:pPr>
-    </w:p>
-    <w:p>
-      <w:pPr>
-        <w:spacing w:after="0" w:line="240" w:lineRule="auto"/>
-        <w:rPr>
-          <w:lang w:val="en-CA"/>
-        </w:rPr>
-      </w:pPr>
-      <w:r>
-        <w:rPr>
-          <w:lang w:val="en-CA"/>
-        </w:rPr>
-        <w:t>Since we were only two students to do this project, we could not get any image processing done in time.</w:t>
-      </w:r>
-    </w:p>
-    <w:p>
-      <w:pPr>
-        <w:spacing w:after="0" w:line="240" w:lineRule="auto"/>
-        <w:rPr>
-          <w:lang w:val="en-CA"/>
-        </w:rPr>
-      </w:pPr>
-    </w:p>
-    <w:p>
-      <w:pPr>
-        <w:spacing w:after="0" w:line="240" w:lineRule="auto"/>
-        <w:rPr>
-          <w:lang w:val="en-CA"/>
-        </w:rPr>
-      </w:pPr>
-    </w:p>
-    <w:p>
-      <w:pPr>
-        <w:spacing w:after="0" w:line="240" w:lineRule="auto"/>
-        <w:rPr>
-          <w:b/>
-          <w:lang w:val="en-CA"/>
-        </w:rPr>
-      </w:pPr>
-      <w:r>
-        <w:rPr>
-          <w:b/>
-          <w:lang w:val="en-CA"/>
-        </w:rPr>
-        <w:t>Constraint file</w:t>
-      </w:r>
-    </w:p>
-    <w:p>
-      <w:pPr>
-        <w:spacing w:after="0" w:line="240" w:lineRule="auto"/>
-        <w:rPr>
-          <w:lang w:val="en-CA"/>
-        </w:rPr>
-      </w:pPr>
-    </w:p>
-    <w:p>
-      <w:pPr>
-        <w:spacing w:after="0" w:line="240" w:lineRule="auto"/>
-        <w:rPr>
-          <w:lang w:val="en-CA"/>
-        </w:rPr>
-      </w:pPr>
-      <w:r>
-        <w:rPr>
-          <w:lang w:val="en-CA"/>
-        </w:rPr>
-        <w:t xml:space="preserve">The </w:t>
-      </w:r>
-      <w:r>
-        <w:rPr>
-          <w:lang w:val="en-CA"/>
-        </w:rPr>
-        <w:t xml:space="preserve">full </w:t>
-      </w:r>
-      <w:r>
-        <w:rPr>
-          <w:lang w:val="en-CA"/>
-        </w:rPr>
-        <w:t>constraint file used to com</w:t>
-      </w:r>
-      <w:r>
-        <w:rPr>
-          <w:lang w:val="en-CA"/>
-        </w:rPr>
-        <w:t>pile our design can be found under the name "Real constraint file.txt" in the "code.zip" archive attached to this report.</w:t>
-      </w:r>
-    </w:p>
-    <w:p>
-      <w:pPr>
-        <w:spacing w:after="0" w:line="240" w:lineRule="auto"/>
-        <w:rPr>
-          <w:b/>
-          <w:lang w:val="en-CA"/>
-        </w:rPr>
-      </w:pPr>
-    </w:p>
-    <w:p>
-      <w:pPr>
-        <w:spacing w:after="0" w:line="240" w:lineRule="auto"/>
-        <w:rPr>
-          <w:lang w:val="en-CA"/>
-        </w:rPr>
-      </w:pPr>
-      <w:r>
-        <w:rPr>
-          <w:b/>
-          <w:lang w:val="en-CA"/>
-        </w:rPr>
-        <w:t>Compilation reports</w:t>
-      </w:r>
-    </w:p>
-    <w:p>
-      <w:pPr>
-        <w:spacing w:after="0" w:line="240" w:lineRule="auto"/>
-        <w:rPr>
-          <w:lang w:val="en-CA"/>
-        </w:rPr>
-      </w:pPr>
-    </w:p>
-    <w:p>
-      <w:pPr>
-        <w:spacing w:after="0" w:line="240" w:lineRule="auto"/>
-        <w:rPr>
-          <w:lang w:val="en-CA"/>
-        </w:rPr>
-      </w:pPr>
-      <w:r>
-        <w:rPr>
-          <w:lang w:val="en-CA"/>
-        </w:rPr>
-        <w:t xml:space="preserve">The screenshots of the compilation reports can be found in </w:t>
-      </w:r>
-      <w:r>
-        <w:rPr>
-          <w:lang w:val="en-CA"/>
-        </w:rPr>
-        <w:fldChar w:fldCharType="begin"/>
-      </w:r>
-      <w:r>
-        <w:rPr>
-          <w:lang w:val="en-CA"/>
-        </w:rPr>
-        <w:instrText xml:space="preserve"> REF _Ref374449839 \h </w:instrText>
-      </w:r>
-      <w:r>
-        <w:rPr>
-          <w:lang w:val="en-CA"/>
-        </w:rPr>
-      </w:r>
-      <w:r>
-        <w:rPr>
-          <w:lang w:val="en-CA"/>
-        </w:rPr>
-        <w:instrText xml:space="preserve"> \* MERGEFORMAT </w:instrText>
-      </w:r>
-      <w:r>
-        <w:rPr>
-          <w:lang w:val="en-CA"/>
-        </w:rPr>
-        <w:fldChar w:fldCharType="separate"/>
-      </w:r>
-      <w:r>
-        <w:t xml:space="preserve">Figure </w:t>
-      </w:r>
-      <w:r>
-        <w:rPr>
-          <w:noProof/>
-        </w:rPr>
-        <w:t>11</w:t>
-      </w:r>
-      <w:r>
-        <w:rPr>
-          <w:lang w:val="en-CA"/>
-        </w:rPr>
-        <w:fldChar w:fldCharType="end"/>
-      </w:r>
-      <w:r>
-        <w:rPr>
-          <w:lang w:val="en-CA"/>
-        </w:rPr>
-        <w:t xml:space="preserve"> through </w:t>
-      </w:r>
-      <w:r>
-        <w:rPr>
-          <w:highlight w:val="yellow"/>
-          <w:lang w:val="en-CA"/>
-        </w:rPr>
-        <w:fldChar w:fldCharType="begin"/>
-      </w:r>
-      <w:r>
-        <w:rPr>
-          <w:highlight w:val="yellow"/>
-          <w:lang w:val="en-CA"/>
-        </w:rPr>
-        <w:instrText xml:space="preserve"> REF _Ref374449849 \h </w:instrText>
-      </w:r>
-      <w:r>
-        <w:rPr>
-          <w:highlight w:val="yellow"/>
-          <w:lang w:val="en-CA"/>
-        </w:rPr>
-      </w:r>
-      <w:r>
-        <w:rPr>
-          <w:highlight w:val="yellow"/>
-          <w:lang w:val="en-CA"/>
-        </w:rPr>
-        <w:fldChar w:fldCharType="separate"/>
-      </w:r>
-      <w:r>
-        <w:rPr>
-          <w:lang w:val="en-CA"/>
-        </w:rPr>
-        <w:t xml:space="preserve">Figure </w:t>
-      </w:r>
-      <w:r>
-        <w:rPr>
-          <w:noProof/>
-          <w:lang w:val="en-CA"/>
-        </w:rPr>
-        <w:t>19</w:t>
-      </w:r>
-      <w:r>
-        <w:rPr>
-          <w:highlight w:val="yellow"/>
-          <w:lang w:val="en-CA"/>
-        </w:rPr>
-        <w:fldChar w:fldCharType="end"/>
-      </w:r>
-      <w:r>
-        <w:rPr>
-          <w:lang w:val="en-CA"/>
-        </w:rPr>
-        <w:t xml:space="preserve"> </w:t>
-      </w:r>
-      <w:r>
-        <w:rPr>
-          <w:lang w:val="en-CA"/>
-        </w:rPr>
-        <w:t>of the Appendix</w:t>
-      </w:r>
-      <w:r>
-        <w:rPr>
-          <w:lang w:val="en-CA"/>
-        </w:rPr>
-        <w:t>.</w:t>
-      </w:r>
-    </w:p>
-    <w:p>
-      <w:pPr>
-        <w:spacing w:after="0" w:line="240" w:lineRule="auto"/>
-        <w:rPr>
-          <w:lang w:val="en-CA"/>
-        </w:rPr>
-      </w:pPr>
-    </w:p>
-    <w:p>
-      <w:pPr>
-        <w:spacing w:after="0" w:line="240" w:lineRule="auto"/>
-        <w:rPr>
-          <w:lang w:val="en-CA"/>
-        </w:rPr>
-      </w:pPr>
-    </w:p>
-    <w:p>
-      <w:pPr>
-        <w:spacing w:after="0" w:line="240" w:lineRule="auto"/>
-        <w:rPr>
-          <w:b/>
-          <w:lang w:val="en-CA"/>
-        </w:rPr>
-      </w:pPr>
-      <w:r>
-        <w:rPr>
-          <w:b/>
-          <w:lang w:val="en-CA"/>
-        </w:rPr>
-        <w:t>Sources of problem</w:t>
-      </w:r>
-      <w:r>
-        <w:rPr>
-          <w:b/>
-          <w:lang w:val="en-CA"/>
-        </w:rPr>
-        <w:t>s</w:t>
-      </w:r>
-    </w:p>
-    <w:p>
-      <w:pPr>
-        <w:spacing w:after="0" w:line="240" w:lineRule="auto"/>
-        <w:rPr>
-          <w:lang w:val="en-CA"/>
-        </w:rPr>
-      </w:pPr>
-    </w:p>
-    <w:p>
-      <w:pPr>
-        <w:spacing w:after="0" w:line="240" w:lineRule="auto"/>
-        <w:rPr>
-          <w:lang w:val="en-CA"/>
-        </w:rPr>
-      </w:pPr>
-      <w:r>
-        <w:rPr>
-          <w:highlight w:val="yellow"/>
-          <w:lang w:val="en-CA"/>
-        </w:rPr>
-        <w:t>TODO</w:t>
-      </w:r>
-    </w:p>
-    <w:p>
-      <w:pPr>
-        <w:spacing w:after="0" w:line="240" w:lineRule="auto"/>
-        <w:rPr>
-          <w:lang w:val="en-CA"/>
-        </w:rPr>
-      </w:pPr>
-      <w:r>
-        <w:rPr>
-          <w:lang w:val="en-CA"/>
-        </w:rPr>
-        <w:t>The grab interface not writing enough</w:t>
-      </w:r>
-    </w:p>
-    <w:p>
-      <w:pPr>
-        <w:spacing w:after="0" w:line="240" w:lineRule="auto"/>
-        <w:jc w:val="center"/>
-        <w:rPr>
-          <w:lang w:val="en-CA"/>
-        </w:rPr>
-      </w:pPr>
-    </w:p>
-    <w:p>
-      <w:pPr>
-        <w:spacing w:after="0" w:line="240" w:lineRule="auto"/>
-        <w:jc w:val="center"/>
-        <w:rPr>
-          <w:lang w:val="en-CA"/>
-        </w:rPr>
-      </w:pPr>
-    </w:p>
-    <w:p>
-      <w:pPr>
-        <w:spacing w:after="0" w:line="240" w:lineRule="auto"/>
-        <w:jc w:val="center"/>
-        <w:rPr>
-          <w:lang w:val="en-CA"/>
-        </w:rPr>
-      </w:pPr>
-    </w:p>
-    <w:p>
-      <w:pPr>
-        <w:spacing w:after="0" w:line="240" w:lineRule="auto"/>
-        <w:jc w:val="center"/>
-        <w:rPr>
-          <w:lang w:val="en-CA"/>
-        </w:rPr>
-      </w:pPr>
-    </w:p>
-    <w:p>
-      <w:pPr>
-        <w:spacing w:after="0" w:line="240" w:lineRule="auto"/>
-        <w:jc w:val="center"/>
-        <w:rPr>
-          <w:lang w:val="en-CA"/>
-        </w:rPr>
-      </w:pPr>
-    </w:p>
-    <w:p>
-      <w:pPr>
-        <w:spacing w:after="0" w:line="240" w:lineRule="auto"/>
-        <w:jc w:val="center"/>
-        <w:rPr>
-          <w:lang w:val="en-CA"/>
-        </w:rPr>
-      </w:pPr>
-    </w:p>
-    <w:p>
-      <w:pPr>
-        <w:spacing w:after="0" w:line="240" w:lineRule="auto"/>
-        <w:jc w:val="center"/>
-        <w:rPr>
-          <w:lang w:val="en-CA"/>
-        </w:rPr>
-      </w:pPr>
-    </w:p>
-    <w:p>
-      <w:pPr>
-        <w:spacing w:after="0" w:line="240" w:lineRule="auto"/>
-        <w:jc w:val="center"/>
-        <w:rPr>
-          <w:lang w:val="en-CA"/>
-        </w:rPr>
-      </w:pPr>
-    </w:p>
-    <w:p>
-      <w:pPr>
-        <w:spacing w:after="0" w:line="240" w:lineRule="auto"/>
-        <w:jc w:val="center"/>
-        <w:rPr>
-          <w:lang w:val="en-CA"/>
-        </w:rPr>
-      </w:pPr>
-    </w:p>
-    <w:p>
-      <w:pPr>
-        <w:spacing w:after="0" w:line="240" w:lineRule="auto"/>
-        <w:jc w:val="center"/>
-        <w:rPr>
-          <w:lang w:val="en-CA"/>
-        </w:rPr>
-      </w:pPr>
-    </w:p>
-    <w:p>
-      <w:pPr>
-        <w:spacing w:after="0" w:line="240" w:lineRule="auto"/>
-        <w:jc w:val="center"/>
-        <w:rPr>
-          <w:lang w:val="en-CA"/>
-        </w:rPr>
-      </w:pPr>
-    </w:p>
-    <w:p>
-      <w:pPr>
-        <w:spacing w:after="0" w:line="240" w:lineRule="auto"/>
-        <w:jc w:val="center"/>
-        <w:rPr>
-          <w:lang w:val="en-CA"/>
-        </w:rPr>
-      </w:pPr>
-    </w:p>
-    <w:p>
-      <w:pPr>
-        <w:spacing w:after="0" w:line="240" w:lineRule="auto"/>
-        <w:jc w:val="center"/>
-        <w:rPr>
-          <w:lang w:val="en-CA"/>
-        </w:rPr>
-      </w:pPr>
-    </w:p>
-    <w:p>
-      <w:pPr>
-        <w:spacing w:after="0" w:line="240" w:lineRule="auto"/>
-        <w:jc w:val="center"/>
-        <w:rPr>
-          <w:lang w:val="en-CA"/>
-        </w:rPr>
-      </w:pPr>
-    </w:p>
-    <w:p>
-      <w:pPr>
-        <w:spacing w:after="0" w:line="240" w:lineRule="auto"/>
-        <w:jc w:val="center"/>
-        <w:rPr>
-          <w:lang w:val="en-CA"/>
-        </w:rPr>
-      </w:pPr>
-    </w:p>
-    <w:p>
-      <w:pPr>
-        <w:spacing w:after="0" w:line="240" w:lineRule="auto"/>
-        <w:jc w:val="center"/>
-        <w:rPr>
-          <w:lang w:val="en-CA"/>
-        </w:rPr>
-      </w:pPr>
-    </w:p>
-    <w:p>
-      <w:pPr>
-        <w:spacing w:after="0" w:line="240" w:lineRule="auto"/>
-        <w:jc w:val="center"/>
-        <w:rPr>
-          <w:lang w:val="en-CA"/>
-        </w:rPr>
-      </w:pPr>
-    </w:p>
-    <w:p>
-      <w:pPr>
-        <w:spacing w:after="0" w:line="240" w:lineRule="auto"/>
-        <w:jc w:val="center"/>
-        <w:rPr>
-          <w:lang w:val="en-CA"/>
-        </w:rPr>
-      </w:pPr>
-    </w:p>
-    <w:p>
-      <w:pPr>
-        <w:spacing w:after="0" w:line="240" w:lineRule="auto"/>
-        <w:jc w:val="center"/>
-        <w:rPr>
-          <w:lang w:val="en-CA"/>
-        </w:rPr>
-      </w:pPr>
-    </w:p>
-    <w:p>
-      <w:pPr>
-        <w:spacing w:after="0" w:line="240" w:lineRule="auto"/>
-        <w:jc w:val="center"/>
-        <w:rPr>
-          <w:lang w:val="en-CA"/>
-        </w:rPr>
-      </w:pPr>
-    </w:p>
-    <w:p>
-      <w:pPr>
-        <w:spacing w:after="0" w:line="240" w:lineRule="auto"/>
-        <w:jc w:val="center"/>
-        <w:rPr>
-          <w:lang w:val="en-CA"/>
-        </w:rPr>
-      </w:pPr>
-    </w:p>
-    <w:p>
-      <w:pPr>
-        <w:spacing w:after="0" w:line="240" w:lineRule="auto"/>
-        <w:jc w:val="center"/>
-        <w:rPr>
-          <w:lang w:val="en-CA"/>
-        </w:rPr>
-      </w:pPr>
-    </w:p>
-    <w:p>
-      <w:pPr>
-        <w:spacing w:after="0" w:line="240" w:lineRule="auto"/>
-        <w:jc w:val="center"/>
-        <w:rPr>
-          <w:lang w:val="en-CA"/>
-        </w:rPr>
-      </w:pPr>
-    </w:p>
-    <w:p>
-      <w:pPr>
-        <w:spacing w:after="0" w:line="240" w:lineRule="auto"/>
-        <w:jc w:val="center"/>
-        <w:rPr>
-          <w:lang w:val="en-CA"/>
-        </w:rPr>
-      </w:pPr>
-    </w:p>
-    <w:p>
-      <w:pPr>
-        <w:spacing w:after="0" w:line="240" w:lineRule="auto"/>
-        <w:jc w:val="center"/>
-        <w:rPr>
-          <w:lang w:val="en-CA"/>
-        </w:rPr>
-      </w:pPr>
-    </w:p>
-    <w:p>
-      <w:pPr>
-        <w:spacing w:after="0" w:line="240" w:lineRule="auto"/>
-        <w:jc w:val="center"/>
-        <w:rPr>
-          <w:lang w:val="en-CA"/>
-        </w:rPr>
-      </w:pPr>
-    </w:p>
-    <w:p>
-      <w:pPr>
-        <w:spacing w:after="0" w:line="240" w:lineRule="auto"/>
-        <w:jc w:val="center"/>
-        <w:rPr>
-          <w:lang w:val="en-CA"/>
-        </w:rPr>
-      </w:pPr>
-    </w:p>
-    <w:p>
-      <w:pPr>
-        <w:spacing w:after="0" w:line="240" w:lineRule="auto"/>
-        <w:jc w:val="center"/>
-        <w:rPr>
-          <w:lang w:val="en-CA"/>
-        </w:rPr>
-      </w:pPr>
-    </w:p>
-    <w:p>
-      <w:pPr>
-        <w:spacing w:after="0" w:line="240" w:lineRule="auto"/>
-        <w:jc w:val="center"/>
-        <w:rPr>
-          <w:lang w:val="en-CA"/>
-        </w:rPr>
-      </w:pPr>
-    </w:p>
-    <w:p>
-      <w:pPr>
-        <w:spacing w:after="0" w:line="240" w:lineRule="auto"/>
-        <w:jc w:val="center"/>
-        <w:rPr>
-          <w:lang w:val="en-CA"/>
-        </w:rPr>
-      </w:pPr>
-    </w:p>
-    <w:p>
-      <w:pPr>
-        <w:spacing w:after="0" w:line="240" w:lineRule="auto"/>
-        <w:jc w:val="center"/>
-        <w:rPr>
-          <w:lang w:val="en-CA"/>
-        </w:rPr>
-      </w:pPr>
-    </w:p>
-    <w:p>
-      <w:pPr>
-        <w:spacing w:after="0" w:line="240" w:lineRule="auto"/>
-        <w:jc w:val="center"/>
-        <w:rPr>
-          <w:lang w:val="en-CA"/>
-        </w:rPr>
-      </w:pPr>
-    </w:p>
-    <w:p>
-      <w:pPr>
-        <w:spacing w:after="0" w:line="240" w:lineRule="auto"/>
-        <w:jc w:val="center"/>
-        <w:rPr>
-          <w:lang w:val="en-CA"/>
-        </w:rPr>
-      </w:pPr>
-    </w:p>
-    <w:p>
-      <w:pPr>
-        <w:spacing w:after="0" w:line="240" w:lineRule="auto"/>
-        <w:jc w:val="center"/>
-        <w:rPr>
-          <w:lang w:val="en-CA"/>
-        </w:rPr>
-      </w:pPr>
-    </w:p>
-    <w:p>
-      <w:pPr>
-        <w:spacing w:after="0" w:line="240" w:lineRule="auto"/>
-        <w:jc w:val="center"/>
-        <w:rPr>
-          <w:lang w:val="en-CA"/>
-        </w:rPr>
-      </w:pPr>
-    </w:p>
-    <w:p>
-      <w:pPr>
-        <w:spacing w:after="0" w:line="240" w:lineRule="auto"/>
-        <w:jc w:val="center"/>
-        <w:rPr>
-          <w:lang w:val="en-CA"/>
-        </w:rPr>
-      </w:pPr>
-    </w:p>
-    <w:p>
-      <w:pPr>
-        <w:spacing w:after="0" w:line="240" w:lineRule="auto"/>
-        <w:jc w:val="center"/>
-        <w:rPr>
-          <w:lang w:val="en-CA"/>
-        </w:rPr>
-      </w:pPr>
-    </w:p>
-    <w:p>
-      <w:pPr>
-        <w:spacing w:after="0" w:line="240" w:lineRule="auto"/>
-        <w:jc w:val="center"/>
-        <w:rPr>
-          <w:lang w:val="en-CA"/>
-        </w:rPr>
-      </w:pPr>
-    </w:p>
-    <w:p>
-      <w:pPr>
-        <w:spacing w:after="0" w:line="240" w:lineRule="auto"/>
-        <w:jc w:val="center"/>
-        <w:rPr>
-          <w:lang w:val="en-CA"/>
-        </w:rPr>
-      </w:pPr>
-    </w:p>
-    <w:p>
-      <w:pPr>
-        <w:spacing w:after="0" w:line="240" w:lineRule="auto"/>
-        <w:jc w:val="center"/>
-        <w:rPr>
-          <w:lang w:val="en-CA"/>
-        </w:rPr>
-      </w:pPr>
-    </w:p>
-    <w:p>
-      <w:pPr>
-        <w:spacing w:after="0" w:line="240" w:lineRule="auto"/>
-        <w:jc w:val="center"/>
-        <w:rPr>
-          <w:lang w:val="en-CA"/>
-        </w:rPr>
-      </w:pPr>
-    </w:p>
-    <w:p>
-      <w:pPr>
-        <w:spacing w:after="0" w:line="240" w:lineRule="auto"/>
-        <w:jc w:val="center"/>
-        <w:rPr>
-          <w:lang w:val="en-CA"/>
-        </w:rPr>
-      </w:pPr>
-    </w:p>
-    <w:p>
-      <w:pPr>
-        <w:spacing w:after="0" w:line="240" w:lineRule="auto"/>
-        <w:jc w:val="center"/>
-        <w:rPr>
-          <w:lang w:val="en-CA"/>
-        </w:rPr>
-      </w:pPr>
-    </w:p>
-    <w:p>
-      <w:pPr>
-        <w:spacing w:after="0" w:line="240" w:lineRule="auto"/>
-        <w:jc w:val="center"/>
-        <w:rPr>
-          <w:lang w:val="en-CA"/>
-        </w:rPr>
-      </w:pPr>
-    </w:p>
-    <w:p>
-      <w:pPr>
-        <w:spacing w:after="0" w:line="240" w:lineRule="auto"/>
-        <w:jc w:val="center"/>
-        <w:rPr>
-          <w:lang w:val="en-CA"/>
-        </w:rPr>
-      </w:pPr>
-    </w:p>
-    <w:p>
-      <w:pPr>
-        <w:spacing w:after="0" w:line="240" w:lineRule="auto"/>
-        <w:jc w:val="center"/>
-        <w:rPr>
-          <w:lang w:val="en-CA"/>
-        </w:rPr>
-      </w:pPr>
-    </w:p>
-    <w:p>
-      <w:pPr>
-        <w:spacing w:after="0" w:line="240" w:lineRule="auto"/>
-        <w:jc w:val="center"/>
-        <w:rPr>
-          <w:lang w:val="en-CA"/>
-        </w:rPr>
-      </w:pPr>
-    </w:p>
-    <w:p>
-      <w:pPr>
-        <w:spacing w:after="0" w:line="240" w:lineRule="auto"/>
-        <w:jc w:val="center"/>
-        <w:rPr>
-          <w:lang w:val="en-CA"/>
-        </w:rPr>
-      </w:pPr>
-    </w:p>
-    <w:p>
-      <w:pPr>
-        <w:spacing w:after="0" w:line="240" w:lineRule="auto"/>
-        <w:jc w:val="center"/>
-        <w:rPr>
-          <w:lang w:val="en-CA"/>
-        </w:rPr>
-      </w:pPr>
-    </w:p>
-    <w:p>
-      <w:pPr>
-        <w:spacing w:after="0" w:line="240" w:lineRule="auto"/>
-        <w:jc w:val="center"/>
-        <w:rPr>
-          <w:lang w:val="en-CA"/>
-        </w:rPr>
-      </w:pPr>
     </w:p>
     <w:p>
       <w:pPr>
@@ -2854,24 +3229,16 @@
           <w:lang w:val="en-CA"/>
         </w:rPr>
       </w:pPr>
-      <w:r>
+    </w:p>
+    <w:p>
+      <w:pPr>
+        <w:spacing w:after="0" w:line="240" w:lineRule="auto"/>
+        <w:jc w:val="center"/>
         <w:rPr>
           <w:b/>
           <w:u w:val="single"/>
           <w:lang w:val="en-CA"/>
         </w:rPr>
-        <w:t>APPENDIX</w:t>
-      </w:r>
-    </w:p>
-    <w:p>
-      <w:pPr>
-        <w:spacing w:after="0" w:line="240" w:lineRule="auto"/>
-        <w:jc w:val="center"/>
-        <w:rPr>
-          <w:b/>
-          <w:u w:val="single"/>
-          <w:lang w:val="en-CA"/>
-        </w:rPr>
       </w:pPr>
     </w:p>
     <w:p>
@@ -2884,11 +3251,10 @@
         <w:rPr>
           <w:noProof/>
           <w:u w:val="single"/>
-          <w:lang w:val="en-CA" w:eastAsia="en-CA"/>
-        </w:rPr>
-        <w:lastRenderedPageBreak/>
+          <w:lang w:val="en-US"/>
+        </w:rPr>
         <w:drawing>
-          <wp:inline distT="0" distB="0" distL="0" distR="0" wp14:anchorId="19D6B5A3" wp14:editId="5D02E6A2">
+          <wp:inline distT="0" distB="0" distL="0" distR="0" wp14:anchorId="39B8015F" wp14:editId="63196497">
             <wp:extent cx="5486400" cy="607695"/>
             <wp:effectExtent l="19050" t="0" r="0" b="0"/>
             <wp:docPr id="6" name="Picture 5" descr="C:\Users\mgrego29\vlsi\Screenshot\Entire frame to linebuf and then out in VGA.png"/>
@@ -2946,7 +3312,7 @@
           <w:lang w:val="en-CA"/>
         </w:rPr>
       </w:pPr>
-      <w:bookmarkStart w:id="1" w:name="_Ref374449767"/>
+      <w:bookmarkStart w:id="3" w:name="_Ref374449767"/>
       <w:r>
         <w:rPr>
           <w:color w:val="auto"/>
@@ -2987,7 +3353,7 @@
         </w:rPr>
         <w:fldChar w:fldCharType="end"/>
       </w:r>
-      <w:bookmarkEnd w:id="1"/>
+      <w:bookmarkEnd w:id="3"/>
       <w:r>
         <w:rPr>
           <w:color w:val="auto"/>
@@ -3014,10 +3380,11 @@
       <w:r>
         <w:rPr>
           <w:noProof/>
-          <w:lang w:val="en-CA" w:eastAsia="en-CA"/>
-        </w:rPr>
+          <w:lang w:val="en-US"/>
+        </w:rPr>
+        <w:lastRenderedPageBreak/>
         <w:drawing>
-          <wp:inline distT="0" distB="0" distL="0" distR="0" wp14:anchorId="5356CC70" wp14:editId="43EDBAA1">
+          <wp:inline distT="0" distB="0" distL="0" distR="0" wp14:anchorId="6034CED8" wp14:editId="64F01413">
             <wp:extent cx="5478780" cy="541020"/>
             <wp:effectExtent l="19050" t="0" r="7620" b="0"/>
             <wp:docPr id="8" name="Picture 2" descr="C:\Users\Max\vlsi\Screenshot\SOF reads a line.png"/>
@@ -3072,7 +3439,7 @@
           <w:lang w:val="en-CA"/>
         </w:rPr>
       </w:pPr>
-      <w:bookmarkStart w:id="2" w:name="_Ref374449781"/>
+      <w:bookmarkStart w:id="4" w:name="_Ref374449781"/>
       <w:r>
         <w:rPr>
           <w:color w:val="auto"/>
@@ -3113,7 +3480,7 @@
         </w:rPr>
         <w:fldChar w:fldCharType="end"/>
       </w:r>
-      <w:bookmarkEnd w:id="2"/>
+      <w:bookmarkEnd w:id="4"/>
       <w:r>
         <w:rPr>
           <w:color w:val="auto"/>
@@ -3137,10 +3504,10 @@
       <w:r>
         <w:rPr>
           <w:noProof/>
-          <w:lang w:val="en-CA" w:eastAsia="en-CA"/>
+          <w:lang w:val="en-US"/>
         </w:rPr>
         <w:drawing>
-          <wp:inline distT="0" distB="0" distL="0" distR="0" wp14:anchorId="121D9971" wp14:editId="14944D8F">
+          <wp:inline distT="0" distB="0" distL="0" distR="0" wp14:anchorId="693F1469" wp14:editId="33FEF57C">
             <wp:extent cx="5486400" cy="694690"/>
             <wp:effectExtent l="19050" t="0" r="0" b="0"/>
             <wp:docPr id="9" name="Picture 3" descr="C:\Users\Max\vlsi\Screenshot\SOL reads next line in memory.png"/>
@@ -3195,7 +3562,7 @@
           <w:lang w:val="en-CA"/>
         </w:rPr>
       </w:pPr>
-      <w:bookmarkStart w:id="3" w:name="_Ref374449790"/>
+      <w:bookmarkStart w:id="5" w:name="_Ref374449790"/>
       <w:r>
         <w:rPr>
           <w:color w:val="auto"/>
@@ -3236,7 +3603,7 @@
         </w:rPr>
         <w:fldChar w:fldCharType="end"/>
       </w:r>
-      <w:bookmarkEnd w:id="3"/>
+      <w:bookmarkEnd w:id="5"/>
       <w:r>
         <w:rPr>
           <w:color w:val="auto"/>
@@ -3253,10 +3620,10 @@
       <w:r>
         <w:rPr>
           <w:noProof/>
-          <w:lang w:val="en-CA" w:eastAsia="en-CA"/>
+          <w:lang w:val="en-US"/>
         </w:rPr>
         <w:drawing>
-          <wp:inline distT="0" distB="0" distL="0" distR="0" wp14:anchorId="187021B2" wp14:editId="20C96CBA">
+          <wp:inline distT="0" distB="0" distL="0" distR="0" wp14:anchorId="571C5AC1" wp14:editId="75D28D9B">
             <wp:extent cx="5486400" cy="687705"/>
             <wp:effectExtent l="19050" t="0" r="0" b="0"/>
             <wp:docPr id="10" name="Picture 4" descr="C:\Users\Max\vlsi\Screenshot\Full frame of 4 lines.png"/>
@@ -3311,7 +3678,7 @@
           <w:lang w:val="en-CA"/>
         </w:rPr>
       </w:pPr>
-      <w:bookmarkStart w:id="4" w:name="_Ref374449747"/>
+      <w:bookmarkStart w:id="6" w:name="_Ref374449747"/>
       <w:r>
         <w:rPr>
           <w:color w:val="auto"/>
@@ -3352,7 +3719,7 @@
         </w:rPr>
         <w:fldChar w:fldCharType="end"/>
       </w:r>
-      <w:bookmarkEnd w:id="4"/>
+      <w:bookmarkEnd w:id="6"/>
       <w:r>
         <w:rPr>
           <w:color w:val="auto"/>
@@ -3373,16 +3740,16 @@
         <w:pStyle w:val="ListParagraph"/>
         <w:keepNext/>
         <w:spacing w:after="0" w:line="240" w:lineRule="auto"/>
+        <w:ind w:left="0"/>
         <w:jc w:val="center"/>
       </w:pPr>
       <w:r>
         <w:rPr>
           <w:noProof/>
-          <w:lang w:val="en-CA" w:eastAsia="en-CA"/>
-        </w:rPr>
-        <w:lastRenderedPageBreak/>
+          <w:lang w:val="en-US"/>
+        </w:rPr>
         <w:drawing>
-          <wp:inline distT="0" distB="0" distL="0" distR="0" wp14:anchorId="6A5CE4D9" wp14:editId="08C44B67">
+          <wp:inline distT="0" distB="0" distL="0" distR="0" wp14:anchorId="298F57F0" wp14:editId="7B2D69ED">
             <wp:extent cx="5476875" cy="3343275"/>
             <wp:effectExtent l="0" t="0" r="0" b="0"/>
             <wp:docPr id="2" name="Picture 2" descr="C:\Users\mgrego29\vlsi\Screenshot\Initial regfile writes.png"/>
@@ -3440,7 +3807,7 @@
           <w:lang w:val="en-CA"/>
         </w:rPr>
       </w:pPr>
-      <w:bookmarkStart w:id="5" w:name="_Ref374449691"/>
+      <w:bookmarkStart w:id="7" w:name="_Ref374449691"/>
       <w:r>
         <w:rPr>
           <w:color w:val="auto"/>
@@ -3481,7 +3848,7 @@
         </w:rPr>
         <w:fldChar w:fldCharType="end"/>
       </w:r>
-      <w:bookmarkEnd w:id="5"/>
+      <w:bookmarkEnd w:id="7"/>
       <w:r>
         <w:rPr>
           <w:color w:val="auto"/>
@@ -3498,10 +3865,10 @@
       <w:r>
         <w:rPr>
           <w:noProof/>
-          <w:lang w:val="en-CA" w:eastAsia="en-CA"/>
+          <w:lang w:val="en-US"/>
         </w:rPr>
         <w:drawing>
-          <wp:inline distT="0" distB="0" distL="0" distR="0" wp14:anchorId="6D8D577A" wp14:editId="6261D1D6">
+          <wp:inline distT="0" distB="0" distL="0" distR="0" wp14:anchorId="18459DD7" wp14:editId="41C4F495">
             <wp:extent cx="5471795" cy="307340"/>
             <wp:effectExtent l="19050" t="0" r="0" b="0"/>
             <wp:docPr id="17" name="Picture 7" descr="C:\Users\Max\vlsi\Screenshot\EOFINT.png"/>
@@ -3557,7 +3924,7 @@
           <w:lang w:val="en-CA"/>
         </w:rPr>
       </w:pPr>
-      <w:bookmarkStart w:id="6" w:name="_Ref374449674"/>
+      <w:bookmarkStart w:id="8" w:name="_Ref374449674"/>
       <w:r>
         <w:rPr>
           <w:color w:val="auto"/>
@@ -3598,7 +3965,7 @@
         </w:rPr>
         <w:fldChar w:fldCharType="end"/>
       </w:r>
-      <w:bookmarkEnd w:id="6"/>
+      <w:bookmarkEnd w:id="8"/>
       <w:r>
         <w:rPr>
           <w:color w:val="auto"/>
@@ -3624,10 +3991,13 @@
       </w:pPr>
       <w:r>
         <w:rPr>
-          <w:color w:val="auto"/>
-        </w:rPr>
+          <w:noProof/>
+          <w:color w:val="auto"/>
+          <w:lang w:val="en-US"/>
+        </w:rPr>
+        <w:lastRenderedPageBreak/>
         <w:drawing>
-          <wp:inline distT="0" distB="0" distL="0" distR="0" wp14:anchorId="5DBBFBF2" wp14:editId="0FBD60C3">
+          <wp:inline distT="0" distB="0" distL="0" distR="0" wp14:anchorId="3BE7C9CD" wp14:editId="463596DD">
             <wp:extent cx="5478145" cy="1343660"/>
             <wp:effectExtent l="0" t="0" r="0" b="0"/>
             <wp:docPr id="4" name="Picture 4" descr="C:\Users\pwhite8\vlsi\Screenshot\Graf IF writing 2 full frames (not the end addresses do not seem to be correct).png"/>
@@ -3682,11 +4052,13 @@
         <w:jc w:val="center"/>
         <w:rPr>
           <w:color w:val="auto"/>
-        </w:rPr>
-      </w:pPr>
-      <w:r>
-        <w:rPr>
-          <w:color w:val="auto"/>
+          <w:lang w:val="en-US"/>
+        </w:rPr>
+      </w:pPr>
+      <w:r>
+        <w:rPr>
+          <w:color w:val="auto"/>
+          <w:lang w:val="en-US"/>
         </w:rPr>
         <w:t xml:space="preserve">Figure </w:t>
       </w:r>
@@ -3699,6 +4071,7 @@
       <w:r>
         <w:rPr>
           <w:color w:val="auto"/>
+          <w:lang w:val="en-US"/>
         </w:rPr>
         <w:instrText xml:space="preserve"> SEQ Figure \* ARABIC </w:instrText>
       </w:r>
@@ -3710,7 +4083,9 @@
       </w:r>
       <w:r>
         <w:rPr>
-          <w:color w:val="auto"/>
+          <w:noProof/>
+          <w:color w:val="auto"/>
+          <w:lang w:val="en-US"/>
         </w:rPr>
         <w:t>10</w:t>
       </w:r>
@@ -3723,25 +4098,32 @@
       <w:r>
         <w:rPr>
           <w:color w:val="auto"/>
+          <w:lang w:val="en-US"/>
         </w:rPr>
         <w:t>: 2 Full Frames in the Grab Interface</w:t>
       </w:r>
     </w:p>
-    <w:p/>
+    <w:p>
+      <w:pPr>
+        <w:rPr>
+          <w:lang w:val="en-US"/>
+        </w:rPr>
+      </w:pPr>
+    </w:p>
     <w:p>
       <w:pPr>
         <w:pStyle w:val="ListParagraph"/>
         <w:keepNext/>
         <w:spacing w:after="0" w:line="240" w:lineRule="auto"/>
-        <w:jc w:val="center"/>
+        <w:ind w:left="0"/>
       </w:pPr>
       <w:r>
         <w:rPr>
           <w:noProof/>
-          <w:lang w:val="en-CA" w:eastAsia="en-CA"/>
+          <w:lang w:val="en-US"/>
         </w:rPr>
         <w:drawing>
-          <wp:inline distT="0" distB="0" distL="0" distR="0" wp14:anchorId="6F35D741" wp14:editId="7F8FBE36">
+          <wp:inline distT="0" distB="0" distL="0" distR="0" wp14:anchorId="10E96A83" wp14:editId="65A7EF57">
             <wp:extent cx="5041127" cy="341630"/>
             <wp:effectExtent l="0" t="0" r="0" b="0"/>
             <wp:docPr id="5" name="Picture 5" descr="C:\Users\pwhite8\vlsi\Screenshot\Setting a snapshot.png"/>
@@ -3799,7 +4181,7 @@
           <w:lang w:val="en-CA"/>
         </w:rPr>
       </w:pPr>
-      <w:bookmarkStart w:id="7" w:name="_Ref374449147"/>
+      <w:bookmarkStart w:id="9" w:name="_Ref374449147"/>
       <w:r>
         <w:rPr>
           <w:color w:val="auto"/>
@@ -3837,7 +4219,7 @@
         </w:rPr>
         <w:fldChar w:fldCharType="end"/>
       </w:r>
-      <w:bookmarkEnd w:id="7"/>
+      <w:bookmarkEnd w:id="9"/>
       <w:r>
         <w:rPr>
           <w:color w:val="auto"/>
@@ -3862,10 +4244,10 @@
       <w:r>
         <w:rPr>
           <w:noProof/>
-          <w:lang w:val="en-CA" w:eastAsia="en-CA"/>
+          <w:lang w:val="en-US"/>
         </w:rPr>
         <w:drawing>
-          <wp:inline distT="0" distB="0" distL="0" distR="0" wp14:anchorId="48812982" wp14:editId="1E223EDD">
+          <wp:inline distT="0" distB="0" distL="0" distR="0" wp14:anchorId="7695CEF1" wp14:editId="6C30FACB">
             <wp:extent cx="5908040" cy="407406"/>
             <wp:effectExtent l="0" t="0" r="0" b="0"/>
             <wp:docPr id="3" name="Picture 3"/>
@@ -3913,12 +4295,14 @@
         <w:jc w:val="center"/>
         <w:rPr>
           <w:color w:val="auto"/>
-        </w:rPr>
-      </w:pPr>
-      <w:bookmarkStart w:id="8" w:name="_Ref374450841"/>
-      <w:r>
-        <w:rPr>
-          <w:color w:val="auto"/>
+          <w:lang w:val="en-US"/>
+        </w:rPr>
+      </w:pPr>
+      <w:bookmarkStart w:id="10" w:name="_Ref374450841"/>
+      <w:r>
+        <w:rPr>
+          <w:color w:val="auto"/>
+          <w:lang w:val="en-US"/>
         </w:rPr>
         <w:t xml:space="preserve">Figure </w:t>
       </w:r>
@@ -3931,6 +4315,7 @@
       <w:r>
         <w:rPr>
           <w:color w:val="auto"/>
+          <w:lang w:val="en-US"/>
         </w:rPr>
         <w:instrText xml:space="preserve"> SEQ Figure \* ARABIC </w:instrText>
       </w:r>
@@ -3944,6 +4329,7 @@
         <w:rPr>
           <w:noProof/>
           <w:color w:val="auto"/>
+          <w:lang w:val="en-US"/>
         </w:rPr>
         <w:t>12</w:t>
       </w:r>
@@ -3953,36 +4339,154 @@
         </w:rPr>
         <w:fldChar w:fldCharType="end"/>
       </w:r>
-      <w:bookmarkEnd w:id="8"/>
-      <w:r>
-        <w:rPr>
-          <w:color w:val="auto"/>
+      <w:bookmarkEnd w:id="10"/>
+      <w:r>
+        <w:rPr>
+          <w:color w:val="auto"/>
+          <w:lang w:val="en-US"/>
         </w:rPr>
         <w:t>: Pixel Ramp in VGA Controller</w:t>
       </w:r>
     </w:p>
     <w:p>
       <w:pPr>
-        <w:spacing w:after="0" w:line="240" w:lineRule="auto"/>
-        <w:rPr>
-          <w:lang w:val="en-CA"/>
-        </w:rPr>
-      </w:pPr>
-    </w:p>
-    <w:p>
-      <w:pPr>
         <w:keepNext/>
-        <w:spacing w:after="0" w:line="240" w:lineRule="auto"/>
-        <w:jc w:val="center"/>
       </w:pPr>
       <w:r>
         <w:rPr>
           <w:noProof/>
-          <w:lang w:val="en-CA" w:eastAsia="en-CA"/>
-        </w:rPr>
-        <w:lastRenderedPageBreak/>
+          <w:lang w:val="en-US"/>
+        </w:rPr>
         <w:drawing>
-          <wp:inline distT="0" distB="0" distL="0" distR="0" wp14:anchorId="38113203" wp14:editId="06B86D91">
+          <wp:inline distT="0" distB="0" distL="0" distR="0" wp14:anchorId="2E1238B4" wp14:editId="0C162E15">
+            <wp:extent cx="5476875" cy="657225"/>
+            <wp:effectExtent l="0" t="0" r="0" b="0"/>
+            <wp:docPr id="11" name="Picture 11" descr="C:\Users\mgrego29\vlsi\Screenshot\Odd field does not seem to work, missing data at end.png"/>
+            <wp:cNvGraphicFramePr>
+              <a:graphicFrameLocks xmlns:a="http://schemas.openxmlformats.org/drawingml/2006/main" noChangeAspect="1"/>
+            </wp:cNvGraphicFramePr>
+            <a:graphic xmlns:a="http://schemas.openxmlformats.org/drawingml/2006/main">
+              <a:graphicData uri="http://schemas.openxmlformats.org/drawingml/2006/picture">
+                <pic:pic xmlns:pic="http://schemas.openxmlformats.org/drawingml/2006/picture">
+                  <pic:nvPicPr>
+                    <pic:cNvPr id="0" name="Picture 1" descr="C:\Users\mgrego29\vlsi\Screenshot\Odd field does not seem to work, missing data at end.png"/>
+                    <pic:cNvPicPr>
+                      <a:picLocks noChangeAspect="1" noChangeArrowheads="1"/>
+                    </pic:cNvPicPr>
+                  </pic:nvPicPr>
+                  <pic:blipFill>
+                    <a:blip r:embed="rId21" cstate="print">
+                      <a:extLst>
+                        <a:ext uri="{28A0092B-C50C-407E-A947-70E740481C1C}">
+                          <a14:useLocalDpi xmlns:a14="http://schemas.microsoft.com/office/drawing/2010/main" val="0"/>
+                        </a:ext>
+                      </a:extLst>
+                    </a:blip>
+                    <a:srcRect/>
+                    <a:stretch>
+                      <a:fillRect/>
+                    </a:stretch>
+                  </pic:blipFill>
+                  <pic:spPr bwMode="auto">
+                    <a:xfrm>
+                      <a:off x="0" y="0"/>
+                      <a:ext cx="5476875" cy="657225"/>
+                    </a:xfrm>
+                    <a:prstGeom prst="rect">
+                      <a:avLst/>
+                    </a:prstGeom>
+                    <a:noFill/>
+                    <a:ln>
+                      <a:noFill/>
+                    </a:ln>
+                  </pic:spPr>
+                </pic:pic>
+              </a:graphicData>
+            </a:graphic>
+          </wp:inline>
+        </w:drawing>
+      </w:r>
+    </w:p>
+    <w:p>
+      <w:pPr>
+        <w:pStyle w:val="Caption"/>
+        <w:jc w:val="center"/>
+        <w:rPr>
+          <w:color w:val="auto"/>
+          <w:lang w:val="en-US"/>
+        </w:rPr>
+      </w:pPr>
+      <w:bookmarkStart w:id="11" w:name="_Ref374455035"/>
+      <w:r>
+        <w:rPr>
+          <w:color w:val="auto"/>
+          <w:lang w:val="en-US"/>
+        </w:rPr>
+        <w:t xml:space="preserve">Figure </w:t>
+      </w:r>
+      <w:r>
+        <w:rPr>
+          <w:color w:val="auto"/>
+        </w:rPr>
+        <w:fldChar w:fldCharType="begin"/>
+      </w:r>
+      <w:r>
+        <w:rPr>
+          <w:color w:val="auto"/>
+          <w:lang w:val="en-US"/>
+        </w:rPr>
+        <w:instrText xml:space="preserve"> SEQ Figure \* ARABIC </w:instrText>
+      </w:r>
+      <w:r>
+        <w:rPr>
+          <w:color w:val="auto"/>
+        </w:rPr>
+        <w:fldChar w:fldCharType="separate"/>
+      </w:r>
+      <w:r>
+        <w:rPr>
+          <w:noProof/>
+          <w:color w:val="auto"/>
+          <w:lang w:val="en-US"/>
+        </w:rPr>
+        <w:t>13</w:t>
+      </w:r>
+      <w:r>
+        <w:rPr>
+          <w:color w:val="auto"/>
+        </w:rPr>
+        <w:fldChar w:fldCharType="end"/>
+      </w:r>
+      <w:bookmarkEnd w:id="11"/>
+      <w:r>
+        <w:rPr>
+          <w:color w:val="auto"/>
+          <w:lang w:val="en-US"/>
+        </w:rPr>
+        <w:t xml:space="preserve"> - Odd field does not seem to work</w:t>
+      </w:r>
+    </w:p>
+    <w:p>
+      <w:pPr>
+        <w:spacing w:after="0" w:line="240" w:lineRule="auto"/>
+        <w:rPr>
+          <w:lang w:val="en-CA"/>
+        </w:rPr>
+      </w:pPr>
+    </w:p>
+    <w:p>
+      <w:pPr>
+        <w:keepNext/>
+        <w:spacing w:after="0" w:line="240" w:lineRule="auto"/>
+        <w:jc w:val="center"/>
+      </w:pPr>
+      <w:r>
+        <w:rPr>
+          <w:noProof/>
+          <w:lang w:val="en-US"/>
+        </w:rPr>
+        <w:drawing>
+          <wp:inline distT="0" distB="0" distL="0" distR="0" wp14:anchorId="3BCD6C29" wp14:editId="52BB2E25">
             <wp:extent cx="4001135" cy="2531110"/>
             <wp:effectExtent l="19050" t="0" r="0" b="0"/>
             <wp:docPr id="20" name="Picture 10" descr="C:\Users\Max\vlsi\Screenshot\Compilation Report\Analysis &amp; Synthesis Summary.png"/>
@@ -3999,7 +4503,7 @@
                     </pic:cNvPicPr>
                   </pic:nvPicPr>
                   <pic:blipFill>
-                    <a:blip r:embed="rId21"/>
+                    <a:blip r:embed="rId22"/>
                     <a:srcRect/>
                     <a:stretch>
                       <a:fillRect/>
@@ -4036,7 +4540,7 @@
           <w:color w:val="auto"/>
         </w:rPr>
       </w:pPr>
-      <w:bookmarkStart w:id="9" w:name="_Ref374449839"/>
+      <w:bookmarkStart w:id="12" w:name="_Ref374449839"/>
       <w:r>
         <w:rPr>
           <w:color w:val="auto"/>
@@ -4066,7 +4570,7 @@
           <w:noProof/>
           <w:color w:val="auto"/>
         </w:rPr>
-        <w:t>13</w:t>
+        <w:t>14</w:t>
       </w:r>
       <w:r>
         <w:rPr>
@@ -4074,7 +4578,7 @@
         </w:rPr>
         <w:fldChar w:fldCharType="end"/>
       </w:r>
-      <w:bookmarkEnd w:id="9"/>
+      <w:bookmarkEnd w:id="12"/>
       <w:r>
         <w:rPr>
           <w:color w:val="auto"/>
@@ -4090,10 +4594,11 @@
       <w:r>
         <w:rPr>
           <w:noProof/>
-          <w:lang w:val="en-CA" w:eastAsia="en-CA"/>
-        </w:rPr>
+          <w:lang w:val="en-US"/>
+        </w:rPr>
+        <w:lastRenderedPageBreak/>
         <w:drawing>
-          <wp:inline distT="0" distB="0" distL="0" distR="0">
+          <wp:inline distT="0" distB="0" distL="0" distR="0" wp14:anchorId="71E625B1" wp14:editId="2540F8DB">
             <wp:extent cx="5471795" cy="467995"/>
             <wp:effectExtent l="19050" t="0" r="0" b="0"/>
             <wp:docPr id="21" name="Picture 11" descr="C:\Users\Max\vlsi\Screenshot\Compilation Report\Clocks.png"/>
@@ -4110,7 +4615,7 @@
                     </pic:cNvPicPr>
                   </pic:nvPicPr>
                   <pic:blipFill>
-                    <a:blip r:embed="rId22"/>
+                    <a:blip r:embed="rId23"/>
                     <a:srcRect/>
                     <a:stretch>
                       <a:fillRect/>
@@ -4180,7 +4685,7 @@
           <w:color w:val="auto"/>
           <w:lang w:val="en-CA"/>
         </w:rPr>
-        <w:t>14</w:t>
+        <w:t>15</w:t>
       </w:r>
       <w:r>
         <w:rPr>
@@ -4211,10 +4716,10 @@
       <w:r>
         <w:rPr>
           <w:noProof/>
-          <w:lang w:val="en-CA" w:eastAsia="en-CA"/>
+          <w:lang w:val="en-US"/>
         </w:rPr>
         <w:drawing>
-          <wp:inline distT="0" distB="0" distL="0" distR="0">
+          <wp:inline distT="0" distB="0" distL="0" distR="0" wp14:anchorId="48979F48" wp14:editId="7BC6700F">
             <wp:extent cx="4030980" cy="2845435"/>
             <wp:effectExtent l="19050" t="0" r="7620" b="0"/>
             <wp:docPr id="22" name="Picture 12" descr="C:\Users\Max\vlsi\Screenshot\Compilation Report\Flow Summary.png"/>
@@ -4231,7 +4736,7 @@
                     </pic:cNvPicPr>
                   </pic:nvPicPr>
                   <pic:blipFill>
-                    <a:blip r:embed="rId23"/>
+                    <a:blip r:embed="rId24"/>
                     <a:srcRect/>
                     <a:stretch>
                       <a:fillRect/>
@@ -4264,74 +4769,39 @@
       <w:pPr>
         <w:pStyle w:val="Caption"/>
         <w:jc w:val="center"/>
-        <w:rPr>
-          <w:color w:val="auto"/>
-        </w:rPr>
-      </w:pPr>
-      <w:r>
-        <w:rPr>
-          <w:color w:val="auto"/>
-        </w:rPr>
+      </w:pPr>
+      <w:bookmarkStart w:id="13" w:name="_Ref374454585"/>
+      <w:r>
         <w:t xml:space="preserve">Figure </w:t>
       </w:r>
-      <w:r>
-        <w:rPr>
-          <w:color w:val="auto"/>
-        </w:rPr>
-        <w:fldChar w:fldCharType="begin"/>
-      </w:r>
-      <w:r>
-        <w:rPr>
-          <w:color w:val="auto"/>
-        </w:rPr>
-        <w:instrText xml:space="preserve"> SEQ Figure \* ARABIC </w:instrText>
-      </w:r>
-      <w:r>
-        <w:rPr>
-          <w:color w:val="auto"/>
-        </w:rPr>
-        <w:fldChar w:fldCharType="separate"/>
-      </w:r>
+      <w:fldSimple w:instr=" SEQ Figure \* ARABIC ">
+        <w:r>
+          <w:rPr>
+            <w:noProof/>
+          </w:rPr>
+          <w:t>16</w:t>
+        </w:r>
+      </w:fldSimple>
+      <w:bookmarkEnd w:id="13"/>
+      <w:r>
+        <w:t xml:space="preserve"> - </w:t>
+      </w:r>
+      <w:r>
+        <w:t>Flow Summary</w:t>
+      </w:r>
+    </w:p>
+    <w:p>
+      <w:pPr>
+        <w:keepNext/>
+        <w:jc w:val="center"/>
+      </w:pPr>
       <w:r>
         <w:rPr>
           <w:noProof/>
-          <w:color w:val="auto"/>
-        </w:rPr>
-        <w:t>15</w:t>
-      </w:r>
-      <w:r>
-        <w:rPr>
-          <w:color w:val="auto"/>
-        </w:rPr>
-        <w:fldChar w:fldCharType="end"/>
-      </w:r>
-      <w:r>
-        <w:rPr>
-          <w:color w:val="auto"/>
-        </w:rPr>
-        <w:t xml:space="preserve"> - Flow Summary</w:t>
-      </w:r>
-    </w:p>
-    <w:p>
-      <w:pPr>
-        <w:rPr>
-          <w:lang w:val="en-CA"/>
-        </w:rPr>
-      </w:pPr>
-    </w:p>
-    <w:p>
-      <w:pPr>
-        <w:keepNext/>
-        <w:jc w:val="center"/>
-      </w:pPr>
-      <w:r>
-        <w:rPr>
-          <w:noProof/>
-          <w:lang w:val="en-CA" w:eastAsia="en-CA"/>
-        </w:rPr>
-        <w:lastRenderedPageBreak/>
+          <w:lang w:val="en-US"/>
+        </w:rPr>
         <w:drawing>
-          <wp:inline distT="0" distB="0" distL="0" distR="0">
+          <wp:inline distT="0" distB="0" distL="0" distR="0" wp14:anchorId="06C5E6AA" wp14:editId="712EBAEE">
             <wp:extent cx="3533140" cy="760730"/>
             <wp:effectExtent l="19050" t="0" r="0" b="0"/>
             <wp:docPr id="23" name="Picture 13" descr="C:\Users\Max\vlsi\Screenshot\Compilation Report\Slow Model Fmax.png"/>
@@ -4348,7 +4818,7 @@
                     </pic:cNvPicPr>
                   </pic:nvPicPr>
                   <pic:blipFill>
-                    <a:blip r:embed="rId24"/>
+                    <a:blip r:embed="rId25"/>
                     <a:srcRect/>
                     <a:stretch>
                       <a:fillRect/>
@@ -4386,6 +4856,7 @@
           <w:lang w:val="en-CA"/>
         </w:rPr>
       </w:pPr>
+      <w:bookmarkStart w:id="14" w:name="_Ref374454603"/>
       <w:r>
         <w:rPr>
           <w:color w:val="auto"/>
@@ -4418,7 +4889,7 @@
           <w:color w:val="auto"/>
           <w:lang w:val="en-CA"/>
         </w:rPr>
-        <w:t>16</w:t>
+        <w:t>17</w:t>
       </w:r>
       <w:r>
         <w:rPr>
@@ -4426,6 +4897,7 @@
         </w:rPr>
         <w:fldChar w:fldCharType="end"/>
       </w:r>
+      <w:bookmarkEnd w:id="14"/>
       <w:r>
         <w:rPr>
           <w:color w:val="auto"/>
@@ -4449,10 +4921,10 @@
       <w:r>
         <w:rPr>
           <w:noProof/>
-          <w:lang w:val="en-CA" w:eastAsia="en-CA"/>
+          <w:lang w:val="en-US"/>
         </w:rPr>
         <w:drawing>
-          <wp:inline distT="0" distB="0" distL="0" distR="0">
+          <wp:inline distT="0" distB="0" distL="0" distR="0" wp14:anchorId="28C63EFD" wp14:editId="586B3392">
             <wp:extent cx="2392045" cy="812165"/>
             <wp:effectExtent l="19050" t="0" r="8255" b="0"/>
             <wp:docPr id="24" name="Picture 14" descr="C:\Users\Max\vlsi\Screenshot\Compilation Report\Slow Model Hold.png"/>
@@ -4469,7 +4941,7 @@
                     </pic:cNvPicPr>
                   </pic:nvPicPr>
                   <pic:blipFill>
-                    <a:blip r:embed="rId25"/>
+                    <a:blip r:embed="rId26"/>
                     <a:srcRect/>
                     <a:stretch>
                       <a:fillRect/>
@@ -4507,6 +4979,7 @@
           <w:lang w:val="en-CA"/>
         </w:rPr>
       </w:pPr>
+      <w:bookmarkStart w:id="15" w:name="_Ref374454625"/>
       <w:r>
         <w:rPr>
           <w:color w:val="auto"/>
@@ -4539,7 +5012,7 @@
           <w:color w:val="auto"/>
           <w:lang w:val="en-CA"/>
         </w:rPr>
-        <w:t>17</w:t>
+        <w:t>18</w:t>
       </w:r>
       <w:r>
         <w:rPr>
@@ -4547,6 +5020,7 @@
         </w:rPr>
         <w:fldChar w:fldCharType="end"/>
       </w:r>
+      <w:bookmarkEnd w:id="15"/>
       <w:r>
         <w:rPr>
           <w:color w:val="auto"/>
@@ -4570,10 +5044,11 @@
       <w:r>
         <w:rPr>
           <w:noProof/>
-          <w:lang w:val="en-CA" w:eastAsia="en-CA"/>
-        </w:rPr>
+          <w:lang w:val="en-US"/>
+        </w:rPr>
+        <w:lastRenderedPageBreak/>
         <w:drawing>
-          <wp:inline distT="0" distB="0" distL="0" distR="0">
+          <wp:inline distT="0" distB="0" distL="0" distR="0" wp14:anchorId="23A642B4" wp14:editId="3C59C4FD">
             <wp:extent cx="2969895" cy="1111885"/>
             <wp:effectExtent l="19050" t="0" r="1905" b="0"/>
             <wp:docPr id="25" name="Picture 15" descr="C:\Users\Max\vlsi\Screenshot\Compilation Report\Slow Model Min Pulse Width.png"/>
@@ -4590,7 +5065,7 @@
                     </pic:cNvPicPr>
                   </pic:nvPicPr>
                   <pic:blipFill>
-                    <a:blip r:embed="rId26"/>
+                    <a:blip r:embed="rId27"/>
                     <a:srcRect/>
                     <a:stretch>
                       <a:fillRect/>
@@ -4660,7 +5135,7 @@
           <w:color w:val="auto"/>
           <w:lang w:val="en-CA"/>
         </w:rPr>
-        <w:t>18</w:t>
+        <w:t>19</w:t>
       </w:r>
       <w:r>
         <w:rPr>
@@ -4691,10 +5166,10 @@
       <w:r>
         <w:rPr>
           <w:noProof/>
-          <w:lang w:val="en-CA" w:eastAsia="en-CA"/>
+          <w:lang w:val="en-US"/>
         </w:rPr>
         <w:drawing>
-          <wp:inline distT="0" distB="0" distL="0" distR="0">
+          <wp:inline distT="0" distB="0" distL="0" distR="0" wp14:anchorId="5AE6F054" wp14:editId="689EBF39">
             <wp:extent cx="2414270" cy="600075"/>
             <wp:effectExtent l="19050" t="0" r="5080" b="0"/>
             <wp:docPr id="26" name="Picture 16" descr="C:\Users\Max\vlsi\Screenshot\Compilation Report\Slow Model Recovery.png"/>
@@ -4711,7 +5186,7 @@
                     </pic:cNvPicPr>
                   </pic:nvPicPr>
                   <pic:blipFill>
-                    <a:blip r:embed="rId27"/>
+                    <a:blip r:embed="rId28"/>
                     <a:srcRect/>
                     <a:stretch>
                       <a:fillRect/>
@@ -4781,7 +5256,7 @@
           <w:color w:val="auto"/>
           <w:lang w:val="en-CA"/>
         </w:rPr>
-        <w:t>19</w:t>
+        <w:t>20</w:t>
       </w:r>
       <w:r>
         <w:rPr>
@@ -4812,10 +5287,10 @@
       <w:r>
         <w:rPr>
           <w:noProof/>
-          <w:lang w:val="en-CA" w:eastAsia="en-CA"/>
+          <w:lang w:val="en-US"/>
         </w:rPr>
         <w:drawing>
-          <wp:inline distT="0" distB="0" distL="0" distR="0">
+          <wp:inline distT="0" distB="0" distL="0" distR="0" wp14:anchorId="2D1ADF73" wp14:editId="7AFB0E46">
             <wp:extent cx="2414270" cy="636270"/>
             <wp:effectExtent l="19050" t="0" r="5080" b="0"/>
             <wp:docPr id="27" name="Picture 17" descr="C:\Users\Max\vlsi\Screenshot\Compilation Report\Slow Model Removal.png"/>
@@ -4832,7 +5307,7 @@
                     </pic:cNvPicPr>
                   </pic:nvPicPr>
                   <pic:blipFill>
-                    <a:blip r:embed="rId28"/>
+                    <a:blip r:embed="rId29"/>
                     <a:srcRect/>
                     <a:stretch>
                       <a:fillRect/>
@@ -4902,7 +5377,7 @@
           <w:color w:val="auto"/>
           <w:lang w:val="en-CA"/>
         </w:rPr>
-        <w:t>20</w:t>
+        <w:t>21</w:t>
       </w:r>
       <w:r>
         <w:rPr>
@@ -4933,11 +5408,10 @@
       <w:r>
         <w:rPr>
           <w:noProof/>
-          <w:lang w:val="en-CA" w:eastAsia="en-CA"/>
-        </w:rPr>
-        <w:lastRenderedPageBreak/>
+          <w:lang w:val="en-US"/>
+        </w:rPr>
         <w:drawing>
-          <wp:inline distT="0" distB="0" distL="0" distR="0">
+          <wp:inline distT="0" distB="0" distL="0" distR="0" wp14:anchorId="0C5F88EC" wp14:editId="48147204">
             <wp:extent cx="2414270" cy="753745"/>
             <wp:effectExtent l="19050" t="0" r="5080" b="0"/>
             <wp:docPr id="28" name="Picture 18" descr="C:\Users\Max\vlsi\Screenshot\Compilation Report\Slow Model Setup.png"/>
@@ -4954,7 +5428,7 @@
                     </pic:cNvPicPr>
                   </pic:nvPicPr>
                   <pic:blipFill>
-                    <a:blip r:embed="rId29"/>
+                    <a:blip r:embed="rId30"/>
                     <a:srcRect/>
                     <a:stretch>
                       <a:fillRect/>
@@ -4992,7 +5466,7 @@
           <w:lang w:val="en-CA"/>
         </w:rPr>
       </w:pPr>
-      <w:bookmarkStart w:id="10" w:name="_Ref374449849"/>
+      <w:bookmarkStart w:id="16" w:name="_Ref374449849"/>
       <w:r>
         <w:rPr>
           <w:color w:val="auto"/>
@@ -5025,7 +5499,7 @@
           <w:color w:val="auto"/>
           <w:lang w:val="en-CA"/>
         </w:rPr>
-        <w:t>21</w:t>
+        <w:t>22</w:t>
       </w:r>
       <w:r>
         <w:rPr>
@@ -5033,7 +5507,7 @@
         </w:rPr>
         <w:fldChar w:fldCharType="end"/>
       </w:r>
-      <w:bookmarkEnd w:id="10"/>
+      <w:bookmarkEnd w:id="16"/>
       <w:r>
         <w:rPr>
           <w:color w:val="auto"/>
@@ -5057,10 +5531,10 @@
       <w:r>
         <w:rPr>
           <w:noProof/>
-          <w:lang w:val="en-CA" w:eastAsia="en-CA"/>
+          <w:lang w:val="en-US"/>
         </w:rPr>
         <w:drawing>
-          <wp:inline distT="0" distB="0" distL="0" distR="0">
+          <wp:inline distT="0" distB="0" distL="0" distR="0" wp14:anchorId="5366EAB4" wp14:editId="2E46E0C5">
             <wp:extent cx="3057525" cy="1411605"/>
             <wp:effectExtent l="19050" t="0" r="9525" b="0"/>
             <wp:docPr id="29" name="Picture 19" descr="C:\Users\Max\vlsi\Screenshot\Compilation Report\uncnstrained paths.png"/>
@@ -5077,7 +5551,7 @@
                     </pic:cNvPicPr>
                   </pic:nvPicPr>
                   <pic:blipFill>
-                    <a:blip r:embed="rId30"/>
+                    <a:blip r:embed="rId31"/>
                     <a:srcRect/>
                     <a:stretch>
                       <a:fillRect/>
@@ -5115,6 +5589,7 @@
           <w:lang w:val="en-CA"/>
         </w:rPr>
       </w:pPr>
+      <w:bookmarkStart w:id="17" w:name="_Ref374454657"/>
       <w:r>
         <w:rPr>
           <w:color w:val="auto"/>
@@ -5144,7 +5619,7 @@
           <w:noProof/>
           <w:color w:val="auto"/>
         </w:rPr>
-        <w:t>22</w:t>
+        <w:t>23</w:t>
       </w:r>
       <w:r>
         <w:rPr>
@@ -5152,6 +5627,7 @@
         </w:rPr>
         <w:fldChar w:fldCharType="end"/>
       </w:r>
+      <w:bookmarkEnd w:id="17"/>
       <w:r>
         <w:rPr>
           <w:color w:val="auto"/>
@@ -6397,7 +6873,7 @@
 </file>
 
 <file path=customXml/itemProps1.xml><?xml version="1.0" encoding="utf-8"?>
-<ds:datastoreItem xmlns:ds="http://schemas.openxmlformats.org/officeDocument/2006/customXml" ds:itemID="{3941EAB7-043F-4629-BCAD-B6904BCABDE9}">
+<ds:datastoreItem xmlns:ds="http://schemas.openxmlformats.org/officeDocument/2006/customXml" ds:itemID="{D0A1A9CA-2D5C-4120-B4A5-279B47BBADCE}">
   <ds:schemaRefs>
     <ds:schemaRef ds:uri="http://schemas.openxmlformats.org/officeDocument/2006/bibliography"/>
   </ds:schemaRefs>

</xml_diff>